<commit_message>
Aggiunta di caso d'uso di inserimento
</commit_message>
<xml_diff>
--- a/Iterazione 1/Iterazione 1.docx
+++ b/Iterazione 1/Iterazione 1.docx
@@ -9,6 +9,8 @@
           <w:szCs w:val="52"/>
         </w:rPr>
       </w:pPr>
+      <w:bookmarkStart w:id="0" w:name="_GoBack"/>
+      <w:bookmarkEnd w:id="0"/>
       <w:r>
         <w:rPr>
           <w:sz w:val="52"/>
@@ -363,7 +365,21 @@
                 <w:rStyle w:val="Collegamentoipertestuale"/>
                 <w:noProof/>
               </w:rPr>
-              <w:t>Caso d’uso 3: Inserisci nuovo componente</w:t>
+              <w:t>Caso d’uso 3: Inserisci</w:t>
+            </w:r>
+            <w:r>
+              <w:rPr>
+                <w:rStyle w:val="Collegamentoipertestuale"/>
+                <w:noProof/>
+              </w:rPr>
+              <w:t xml:space="preserve"> </w:t>
+            </w:r>
+            <w:r>
+              <w:rPr>
+                <w:rStyle w:val="Collegamentoipertestuale"/>
+                <w:noProof/>
+              </w:rPr>
+              <w:t>nuovo componente</w:t>
             </w:r>
             <w:r>
               <w:rPr>
@@ -1466,7 +1482,7 @@
           <w:szCs w:val="36"/>
         </w:rPr>
       </w:pPr>
-      <w:bookmarkStart w:id="0" w:name="_Toc27465262"/>
+      <w:bookmarkStart w:id="1" w:name="_Toc27465262"/>
       <w:r>
         <w:rPr>
           <w:b/>
@@ -1475,29 +1491,29 @@
         </w:rPr>
         <w:lastRenderedPageBreak/>
         <w:t>Ideazione e analisi dei requisiti</w:t>
-      </w:r>
-      <w:bookmarkEnd w:id="0"/>
-    </w:p>
-    <w:p>
-      <w:pPr>
-        <w:pStyle w:val="Titolo2"/>
-        <w:rPr>
-          <w:sz w:val="32"/>
-          <w:szCs w:val="32"/>
-        </w:rPr>
-      </w:pPr>
-      <w:bookmarkStart w:id="1" w:name="_Toc27465263"/>
-      <w:r>
-        <w:rPr>
-          <w:sz w:val="32"/>
-          <w:szCs w:val="32"/>
-        </w:rPr>
-        <w:t>Requisiti</w:t>
       </w:r>
       <w:bookmarkEnd w:id="1"/>
     </w:p>
     <w:p>
       <w:pPr>
+        <w:pStyle w:val="Titolo2"/>
+        <w:rPr>
+          <w:sz w:val="32"/>
+          <w:szCs w:val="32"/>
+        </w:rPr>
+      </w:pPr>
+      <w:bookmarkStart w:id="2" w:name="_Toc27465263"/>
+      <w:r>
+        <w:rPr>
+          <w:sz w:val="32"/>
+          <w:szCs w:val="32"/>
+        </w:rPr>
+        <w:t>Requisiti</w:t>
+      </w:r>
+      <w:bookmarkEnd w:id="2"/>
+    </w:p>
+    <w:p>
+      <w:pPr>
         <w:rPr>
           <w:rFonts w:ascii="Calibri" w:hAnsi="Calibri" w:cs="Calibri"/>
           <w:sz w:val="28"/>
@@ -1734,7 +1750,7 @@
           <w:szCs w:val="32"/>
         </w:rPr>
       </w:pPr>
-      <w:bookmarkStart w:id="2" w:name="_Toc27465264"/>
+      <w:bookmarkStart w:id="3" w:name="_Toc27465264"/>
       <w:r>
         <w:rPr>
           <w:sz w:val="32"/>
@@ -1749,7 +1765,7 @@
         </w:rPr>
         <w:t>Crea configurazione cliente</w:t>
       </w:r>
-      <w:bookmarkEnd w:id="2"/>
+      <w:bookmarkEnd w:id="3"/>
     </w:p>
     <w:p/>
     <w:tbl>
@@ -2389,19 +2405,27 @@
                 <w:sz w:val="28"/>
                 <w:szCs w:val="28"/>
               </w:rPr>
-              <w:t xml:space="preserve"> cliente</w:t>
-            </w:r>
-            <w:r>
-              <w:rPr>
-                <w:sz w:val="28"/>
-                <w:szCs w:val="28"/>
-              </w:rPr>
               <w:t xml:space="preserve"> </w:t>
             </w:r>
             <w:r>
               <w:rPr>
                 <w:sz w:val="28"/>
                 <w:szCs w:val="28"/>
+                <w:highlight w:val="yellow"/>
+              </w:rPr>
+              <w:t>cliente</w:t>
+            </w:r>
+            <w:r>
+              <w:rPr>
+                <w:sz w:val="28"/>
+                <w:szCs w:val="28"/>
+              </w:rPr>
+              <w:t xml:space="preserve"> </w:t>
+            </w:r>
+            <w:r>
+              <w:rPr>
+                <w:sz w:val="28"/>
+                <w:szCs w:val="28"/>
               </w:rPr>
               <w:t xml:space="preserve">seleziona l’opzione per la creazione di un </w:t>
             </w:r>
@@ -2409,6 +2433,7 @@
               <w:rPr>
                 <w:sz w:val="28"/>
                 <w:szCs w:val="28"/>
+                <w:highlight w:val="yellow"/>
               </w:rPr>
               <w:t>PC</w:t>
             </w:r>
@@ -2416,8 +2441,16 @@
               <w:rPr>
                 <w:sz w:val="28"/>
                 <w:szCs w:val="28"/>
-              </w:rPr>
-              <w:t xml:space="preserve"> desktop.</w:t>
+                <w:highlight w:val="yellow"/>
+              </w:rPr>
+              <w:t xml:space="preserve"> desktop</w:t>
+            </w:r>
+            <w:r>
+              <w:rPr>
+                <w:sz w:val="28"/>
+                <w:szCs w:val="28"/>
+              </w:rPr>
+              <w:t>.</w:t>
             </w:r>
           </w:p>
           <w:p>
@@ -2437,14 +2470,74 @@
                 <w:sz w:val="28"/>
                 <w:szCs w:val="28"/>
               </w:rPr>
-              <w:t>Il sistema inizializza una nuova configurazione vuota,</w:t>
-            </w:r>
-            <w:r>
-              <w:rPr>
-                <w:sz w:val="28"/>
-                <w:szCs w:val="28"/>
-              </w:rPr>
-              <w:t xml:space="preserve"> impostando dei valori di default per prezzo e consumo energetico.</w:t>
+              <w:t xml:space="preserve">Il </w:t>
+            </w:r>
+            <w:r>
+              <w:rPr>
+                <w:sz w:val="28"/>
+                <w:szCs w:val="28"/>
+                <w:highlight w:val="yellow"/>
+              </w:rPr>
+              <w:t>sistema</w:t>
+            </w:r>
+            <w:r>
+              <w:rPr>
+                <w:sz w:val="28"/>
+                <w:szCs w:val="28"/>
+              </w:rPr>
+              <w:t xml:space="preserve"> inizializza una nuova </w:t>
+            </w:r>
+            <w:r>
+              <w:rPr>
+                <w:sz w:val="28"/>
+                <w:szCs w:val="28"/>
+                <w:highlight w:val="yellow"/>
+              </w:rPr>
+              <w:t>configurazione</w:t>
+            </w:r>
+            <w:r>
+              <w:rPr>
+                <w:sz w:val="28"/>
+                <w:szCs w:val="28"/>
+              </w:rPr>
+              <w:t xml:space="preserve"> vuota,</w:t>
+            </w:r>
+            <w:r>
+              <w:rPr>
+                <w:sz w:val="28"/>
+                <w:szCs w:val="28"/>
+              </w:rPr>
+              <w:t xml:space="preserve"> impostando dei valori di default per </w:t>
+            </w:r>
+            <w:r>
+              <w:rPr>
+                <w:sz w:val="28"/>
+                <w:szCs w:val="28"/>
+                <w:highlight w:val="green"/>
+              </w:rPr>
+              <w:t>prezzo</w:t>
+            </w:r>
+            <w:r>
+              <w:rPr>
+                <w:sz w:val="28"/>
+                <w:szCs w:val="28"/>
+              </w:rPr>
+              <w:t xml:space="preserve"> e </w:t>
+            </w:r>
+            <w:r>
+              <w:rPr>
+                <w:sz w:val="28"/>
+                <w:szCs w:val="28"/>
+                <w:highlight w:val="green"/>
+              </w:rPr>
+              <w:t>consumo energetico</w:t>
+            </w:r>
+            <w:r>
+              <w:rPr>
+                <w:sz w:val="28"/>
+                <w:szCs w:val="28"/>
+              </w:rPr>
+              <w:t>.</w:t>
             </w:r>
           </w:p>
           <w:p>
@@ -2465,7 +2558,30 @@
                 <w:sz w:val="28"/>
                 <w:szCs w:val="28"/>
               </w:rPr>
-              <w:t>Il sistema restituisce al cliente tutte le categorie di componenti</w:t>
+              <w:t xml:space="preserve">Il sistema restituisce al cliente tutte le </w:t>
+            </w:r>
+            <w:r>
+              <w:rPr>
+                <w:sz w:val="28"/>
+                <w:szCs w:val="28"/>
+                <w:highlight w:val="yellow"/>
+              </w:rPr>
+              <w:t>categorie di</w:t>
+            </w:r>
+            <w:r>
+              <w:rPr>
+                <w:sz w:val="28"/>
+                <w:szCs w:val="28"/>
+              </w:rPr>
+              <w:t xml:space="preserve"> </w:t>
+            </w:r>
+            <w:r>
+              <w:rPr>
+                <w:sz w:val="28"/>
+                <w:szCs w:val="28"/>
+                <w:highlight w:val="yellow"/>
+              </w:rPr>
+              <w:t>componenti</w:t>
             </w:r>
           </w:p>
           <w:p>
@@ -2549,7 +2665,82 @@
                 <w:sz w:val="28"/>
                 <w:szCs w:val="28"/>
               </w:rPr>
-              <w:t xml:space="preserve">Il sistema restituisce al cliente tutte le informazioni relative al componente selezionato: per ciascun componente verranno mostrati il prezzo, il consumo energetico, le eventuali specifiche di compatibilità a seconda della categoria del componente stesso, e una breve descrizione. </w:t>
+              <w:t xml:space="preserve">Il sistema restituisce al cliente tutte le informazioni relative al </w:t>
+            </w:r>
+            <w:r>
+              <w:rPr>
+                <w:sz w:val="28"/>
+                <w:szCs w:val="28"/>
+                <w:highlight w:val="yellow"/>
+              </w:rPr>
+              <w:t>componente</w:t>
+            </w:r>
+            <w:r>
+              <w:rPr>
+                <w:sz w:val="28"/>
+                <w:szCs w:val="28"/>
+              </w:rPr>
+              <w:t xml:space="preserve"> selezionato: per ciascun componente verranno mostrati il </w:t>
+            </w:r>
+            <w:r>
+              <w:rPr>
+                <w:sz w:val="28"/>
+                <w:szCs w:val="28"/>
+                <w:highlight w:val="green"/>
+              </w:rPr>
+              <w:t>prezzo</w:t>
+            </w:r>
+            <w:r>
+              <w:rPr>
+                <w:sz w:val="28"/>
+                <w:szCs w:val="28"/>
+              </w:rPr>
+              <w:t xml:space="preserve">, il </w:t>
+            </w:r>
+            <w:r>
+              <w:rPr>
+                <w:sz w:val="28"/>
+                <w:szCs w:val="28"/>
+                <w:highlight w:val="green"/>
+              </w:rPr>
+              <w:t>consumo energetico</w:t>
+            </w:r>
+            <w:r>
+              <w:rPr>
+                <w:sz w:val="28"/>
+                <w:szCs w:val="28"/>
+              </w:rPr>
+              <w:t xml:space="preserve">, le eventuali </w:t>
+            </w:r>
+            <w:r>
+              <w:rPr>
+                <w:sz w:val="28"/>
+                <w:szCs w:val="28"/>
+                <w:highlight w:val="green"/>
+              </w:rPr>
+              <w:t>specifiche di compatibilità</w:t>
+            </w:r>
+            <w:r>
+              <w:rPr>
+                <w:sz w:val="28"/>
+                <w:szCs w:val="28"/>
+              </w:rPr>
+              <w:t xml:space="preserve"> a seconda della categoria del componente stesso, e una breve </w:t>
+            </w:r>
+            <w:r>
+              <w:rPr>
+                <w:sz w:val="28"/>
+                <w:szCs w:val="28"/>
+                <w:highlight w:val="green"/>
+              </w:rPr>
+              <w:t>descrizione</w:t>
+            </w:r>
+            <w:r>
+              <w:rPr>
+                <w:sz w:val="28"/>
+                <w:szCs w:val="28"/>
+              </w:rPr>
+              <w:t xml:space="preserve">. </w:t>
             </w:r>
           </w:p>
           <w:p>
@@ -2627,8 +2818,6 @@
                 <w:szCs w:val="28"/>
               </w:rPr>
             </w:pPr>
-            <w:bookmarkStart w:id="3" w:name="_GoBack"/>
-            <w:bookmarkEnd w:id="3"/>
           </w:p>
           <w:p>
             <w:pPr>
@@ -4099,6 +4288,7 @@
               <w:rPr>
                 <w:sz w:val="28"/>
                 <w:szCs w:val="28"/>
+                <w:highlight w:val="yellow"/>
               </w:rPr>
               <w:t>amministratore</w:t>
             </w:r>
@@ -4113,6 +4303,7 @@
               <w:rPr>
                 <w:sz w:val="28"/>
                 <w:szCs w:val="28"/>
+                <w:highlight w:val="yellow"/>
               </w:rPr>
               <w:t>PC</w:t>
             </w:r>
@@ -4120,8 +4311,16 @@
               <w:rPr>
                 <w:sz w:val="28"/>
                 <w:szCs w:val="28"/>
-              </w:rPr>
-              <w:t xml:space="preserve"> desktop.</w:t>
+                <w:highlight w:val="yellow"/>
+              </w:rPr>
+              <w:t xml:space="preserve"> desktop</w:t>
+            </w:r>
+            <w:r>
+              <w:rPr>
+                <w:sz w:val="28"/>
+                <w:szCs w:val="28"/>
+              </w:rPr>
+              <w:t>.</w:t>
             </w:r>
           </w:p>
           <w:p>
@@ -4141,7 +4340,52 @@
                 <w:sz w:val="28"/>
                 <w:szCs w:val="28"/>
               </w:rPr>
-              <w:t>Il sistema inizializza una nuova configurazione vuota, impostando dei valori di default per prezzo e consumo energetico.</w:t>
+              <w:t xml:space="preserve">Il sistema inizializza una nuova </w:t>
+            </w:r>
+            <w:r>
+              <w:rPr>
+                <w:sz w:val="28"/>
+                <w:szCs w:val="28"/>
+                <w:highlight w:val="yellow"/>
+              </w:rPr>
+              <w:t>configurazione</w:t>
+            </w:r>
+            <w:r>
+              <w:rPr>
+                <w:sz w:val="28"/>
+                <w:szCs w:val="28"/>
+              </w:rPr>
+              <w:t xml:space="preserve"> vuota, impostando dei valori di default per </w:t>
+            </w:r>
+            <w:r>
+              <w:rPr>
+                <w:sz w:val="28"/>
+                <w:szCs w:val="28"/>
+                <w:highlight w:val="green"/>
+              </w:rPr>
+              <w:t>prezzo</w:t>
+            </w:r>
+            <w:r>
+              <w:rPr>
+                <w:sz w:val="28"/>
+                <w:szCs w:val="28"/>
+              </w:rPr>
+              <w:t xml:space="preserve"> e </w:t>
+            </w:r>
+            <w:r>
+              <w:rPr>
+                <w:sz w:val="28"/>
+                <w:szCs w:val="28"/>
+                <w:highlight w:val="green"/>
+              </w:rPr>
+              <w:t>consumo energetico</w:t>
+            </w:r>
+            <w:r>
+              <w:rPr>
+                <w:sz w:val="28"/>
+                <w:szCs w:val="28"/>
+              </w:rPr>
+              <w:t>.</w:t>
             </w:r>
           </w:p>
           <w:p>
@@ -4151,6 +4395,7 @@
                 <w:ilvl w:val="0"/>
                 <w:numId w:val="15"/>
               </w:numPr>
+              <w:spacing w:line="256" w:lineRule="auto"/>
               <w:rPr>
                 <w:sz w:val="28"/>
                 <w:szCs w:val="28"/>
@@ -4162,21 +4407,30 @@
                 <w:szCs w:val="28"/>
               </w:rPr>
               <w:lastRenderedPageBreak/>
-              <w:t>Il sistema mostra al</w:t>
-            </w:r>
-            <w:r>
-              <w:rPr>
-                <w:sz w:val="28"/>
-                <w:szCs w:val="28"/>
-              </w:rPr>
-              <w:t>l’amministratore</w:t>
-            </w:r>
-            <w:r>
-              <w:rPr>
-                <w:sz w:val="28"/>
-                <w:szCs w:val="28"/>
-              </w:rPr>
-              <w:t xml:space="preserve"> tutte le componenti presenti nel magazzino, o eventualmente prenotabili, raggruppandole per categoria: per ciascun componente verranno mostrati il prezzo, il consumo energetico, le eventuali specifiche di compatibilità a seconda della categoria del componente stesso, e una breve descrizione.</w:t>
+              <w:t xml:space="preserve">Il sistema restituisce all’amministratore tutte le </w:t>
+            </w:r>
+            <w:r>
+              <w:rPr>
+                <w:sz w:val="28"/>
+                <w:szCs w:val="28"/>
+                <w:highlight w:val="yellow"/>
+              </w:rPr>
+              <w:t>categorie di</w:t>
+            </w:r>
+            <w:r>
+              <w:rPr>
+                <w:sz w:val="28"/>
+                <w:szCs w:val="28"/>
+              </w:rPr>
+              <w:t xml:space="preserve"> </w:t>
+            </w:r>
+            <w:r>
+              <w:rPr>
+                <w:sz w:val="28"/>
+                <w:szCs w:val="28"/>
+                <w:highlight w:val="yellow"/>
+              </w:rPr>
+              <w:t>componenti</w:t>
             </w:r>
           </w:p>
           <w:p>
@@ -4186,31 +4440,18 @@
                 <w:ilvl w:val="0"/>
                 <w:numId w:val="15"/>
               </w:numPr>
-              <w:rPr>
-                <w:sz w:val="28"/>
-                <w:szCs w:val="28"/>
-              </w:rPr>
-            </w:pPr>
-            <w:r>
-              <w:rPr>
-                <w:sz w:val="28"/>
-                <w:szCs w:val="28"/>
-              </w:rPr>
-              <w:t xml:space="preserve">L’amministratore </w:t>
-            </w:r>
-            <w:r>
-              <w:rPr>
-                <w:sz w:val="28"/>
-                <w:szCs w:val="28"/>
-              </w:rPr>
-              <w:t>seleziona un componente da aggiungere alla configurazione</w:t>
-            </w:r>
-            <w:r>
-              <w:rPr>
-                <w:sz w:val="28"/>
-                <w:szCs w:val="28"/>
-              </w:rPr>
-              <w:t>.</w:t>
+              <w:spacing w:line="256" w:lineRule="auto"/>
+              <w:rPr>
+                <w:sz w:val="28"/>
+                <w:szCs w:val="28"/>
+              </w:rPr>
+            </w:pPr>
+            <w:r>
+              <w:rPr>
+                <w:sz w:val="28"/>
+                <w:szCs w:val="28"/>
+              </w:rPr>
+              <w:t>L’amministratore seleziona una categoria di componenti</w:t>
             </w:r>
           </w:p>
           <w:p>
@@ -4220,66 +4461,19 @@
                 <w:ilvl w:val="0"/>
                 <w:numId w:val="15"/>
               </w:numPr>
-              <w:rPr>
-                <w:sz w:val="28"/>
-                <w:szCs w:val="28"/>
-              </w:rPr>
-            </w:pPr>
-            <w:r>
-              <w:rPr>
-                <w:sz w:val="28"/>
-                <w:szCs w:val="28"/>
-              </w:rPr>
-              <w:t>Il sistema aggiorna i valori di prezzo e di consumo energetico della configurazione e li mostra al</w:t>
-            </w:r>
-            <w:r>
-              <w:rPr>
-                <w:sz w:val="28"/>
-                <w:szCs w:val="28"/>
-              </w:rPr>
-              <w:t>l’amministratore</w:t>
-            </w:r>
-            <w:r>
-              <w:rPr>
-                <w:sz w:val="28"/>
-                <w:szCs w:val="28"/>
-              </w:rPr>
-              <w:t>.</w:t>
-            </w:r>
-          </w:p>
-          <w:p>
-            <w:pPr>
-              <w:pStyle w:val="Paragrafoelenco"/>
-              <w:rPr>
-                <w:sz w:val="28"/>
-                <w:szCs w:val="28"/>
-              </w:rPr>
-            </w:pPr>
-          </w:p>
-          <w:p>
-            <w:pPr>
-              <w:ind w:left="360"/>
-              <w:rPr>
-                <w:sz w:val="28"/>
-                <w:szCs w:val="28"/>
-              </w:rPr>
-            </w:pPr>
-            <w:r>
-              <w:rPr>
-                <w:sz w:val="28"/>
-                <w:szCs w:val="28"/>
-              </w:rPr>
-              <w:t>I passi 4 e 5 vengono ripetuti finché servono</w:t>
-            </w:r>
-          </w:p>
-          <w:p>
-            <w:pPr>
-              <w:ind w:left="360"/>
-              <w:rPr>
-                <w:sz w:val="28"/>
-                <w:szCs w:val="28"/>
-              </w:rPr>
-            </w:pPr>
+              <w:spacing w:line="256" w:lineRule="auto"/>
+              <w:rPr>
+                <w:sz w:val="28"/>
+                <w:szCs w:val="28"/>
+              </w:rPr>
+            </w:pPr>
+            <w:r>
+              <w:rPr>
+                <w:sz w:val="28"/>
+                <w:szCs w:val="28"/>
+              </w:rPr>
+              <w:t>Il sistema restituisce all’amministratore una lista di tutte le componenti della categoria selezionata</w:t>
+            </w:r>
           </w:p>
           <w:p>
             <w:pPr>
@@ -4288,38 +4482,18 @@
                 <w:ilvl w:val="0"/>
                 <w:numId w:val="15"/>
               </w:numPr>
-              <w:rPr>
-                <w:sz w:val="28"/>
-                <w:szCs w:val="28"/>
-              </w:rPr>
-            </w:pPr>
-            <w:r>
-              <w:rPr>
-                <w:sz w:val="28"/>
-                <w:szCs w:val="28"/>
-              </w:rPr>
-              <w:t xml:space="preserve">L’amministratore </w:t>
-            </w:r>
-            <w:r>
-              <w:rPr>
-                <w:sz w:val="28"/>
-                <w:szCs w:val="28"/>
-              </w:rPr>
-              <w:t xml:space="preserve">seleziona l’opzione per confermare </w:t>
-            </w:r>
-            <w:r>
-              <w:rPr>
-                <w:sz w:val="28"/>
-                <w:szCs w:val="28"/>
-              </w:rPr>
-              <w:t>il termine “dell’assemblaggio” della configurazione</w:t>
-            </w:r>
-            <w:r>
-              <w:rPr>
-                <w:sz w:val="28"/>
-                <w:szCs w:val="28"/>
-              </w:rPr>
-              <w:t>.</w:t>
+              <w:spacing w:line="256" w:lineRule="auto"/>
+              <w:rPr>
+                <w:sz w:val="28"/>
+                <w:szCs w:val="28"/>
+              </w:rPr>
+            </w:pPr>
+            <w:r>
+              <w:rPr>
+                <w:sz w:val="28"/>
+                <w:szCs w:val="28"/>
+              </w:rPr>
+              <w:t>L’amministratore seleziona un prodotto della lista di componenti</w:t>
             </w:r>
           </w:p>
           <w:p>
@@ -4329,45 +4503,93 @@
                 <w:ilvl w:val="0"/>
                 <w:numId w:val="15"/>
               </w:numPr>
-              <w:rPr>
-                <w:sz w:val="28"/>
-                <w:szCs w:val="28"/>
-              </w:rPr>
-            </w:pPr>
-            <w:r>
-              <w:rPr>
-                <w:sz w:val="28"/>
-                <w:szCs w:val="28"/>
-              </w:rPr>
-              <w:t>Il sistema esegue tutti i controlli di compatibilità ai fini di garantire al</w:t>
-            </w:r>
-            <w:r>
-              <w:rPr>
-                <w:sz w:val="28"/>
-                <w:szCs w:val="28"/>
-              </w:rPr>
-              <w:t>l’amministratore</w:t>
-            </w:r>
-            <w:r>
-              <w:rPr>
-                <w:sz w:val="28"/>
-                <w:szCs w:val="28"/>
-              </w:rPr>
-              <w:t xml:space="preserve"> che la configurazione da lui creata possa essere effettivamente funzionante. Conclusi tali controlli il sistema mostra al</w:t>
-            </w:r>
-            <w:r>
-              <w:rPr>
-                <w:sz w:val="28"/>
-                <w:szCs w:val="28"/>
-              </w:rPr>
-              <w:t>l’amministratore</w:t>
-            </w:r>
-            <w:r>
-              <w:rPr>
-                <w:sz w:val="28"/>
-                <w:szCs w:val="28"/>
-              </w:rPr>
-              <w:t xml:space="preserve"> il costo totale della configurazione e un riepilogo delle componenti selezionate.</w:t>
+              <w:spacing w:line="256" w:lineRule="auto"/>
+              <w:rPr>
+                <w:sz w:val="28"/>
+                <w:szCs w:val="28"/>
+              </w:rPr>
+            </w:pPr>
+            <w:r>
+              <w:rPr>
+                <w:sz w:val="28"/>
+                <w:szCs w:val="28"/>
+              </w:rPr>
+              <w:t xml:space="preserve">Il sistema restituisce all’amministratore tutte le informazioni relative al </w:t>
+            </w:r>
+            <w:r>
+              <w:rPr>
+                <w:sz w:val="28"/>
+                <w:szCs w:val="28"/>
+                <w:highlight w:val="yellow"/>
+              </w:rPr>
+              <w:t>componente</w:t>
+            </w:r>
+            <w:r>
+              <w:rPr>
+                <w:sz w:val="28"/>
+                <w:szCs w:val="28"/>
+              </w:rPr>
+              <w:t xml:space="preserve"> selezionato: per ciascun componente verranno mostrati il </w:t>
+            </w:r>
+            <w:r>
+              <w:rPr>
+                <w:sz w:val="28"/>
+                <w:szCs w:val="28"/>
+                <w:highlight w:val="green"/>
+              </w:rPr>
+              <w:t>prezzo</w:t>
+            </w:r>
+            <w:r>
+              <w:rPr>
+                <w:sz w:val="28"/>
+                <w:szCs w:val="28"/>
+              </w:rPr>
+              <w:t xml:space="preserve">, il </w:t>
+            </w:r>
+            <w:r>
+              <w:rPr>
+                <w:sz w:val="28"/>
+                <w:szCs w:val="28"/>
+                <w:highlight w:val="green"/>
+              </w:rPr>
+              <w:t>consumo energetico</w:t>
+            </w:r>
+            <w:r>
+              <w:rPr>
+                <w:sz w:val="28"/>
+                <w:szCs w:val="28"/>
+              </w:rPr>
+              <w:t xml:space="preserve">, le eventuali </w:t>
+            </w:r>
+            <w:r>
+              <w:rPr>
+                <w:sz w:val="28"/>
+                <w:szCs w:val="28"/>
+                <w:highlight w:val="green"/>
+              </w:rPr>
+              <w:t>specifiche di compatibilità</w:t>
+            </w:r>
+            <w:r>
+              <w:rPr>
+                <w:sz w:val="28"/>
+                <w:szCs w:val="28"/>
+              </w:rPr>
+              <w:t xml:space="preserve"> a seconda della categoria del componente stesso, e una breve </w:t>
+            </w:r>
+            <w:r>
+              <w:rPr>
+                <w:sz w:val="28"/>
+                <w:szCs w:val="28"/>
+                <w:highlight w:val="green"/>
+              </w:rPr>
+              <w:t>descrizione</w:t>
+            </w:r>
+            <w:r>
+              <w:rPr>
+                <w:sz w:val="28"/>
+                <w:szCs w:val="28"/>
+              </w:rPr>
+              <w:t xml:space="preserve">. </w:t>
             </w:r>
           </w:p>
           <w:p>
@@ -4387,7 +4609,21 @@
                 <w:sz w:val="28"/>
                 <w:szCs w:val="28"/>
               </w:rPr>
-              <w:t>L’amministratore inserisce un prezzo e un nome per la nuova configurazione creata, e conferma l’inserimento.</w:t>
+              <w:t xml:space="preserve">L’amministratore </w:t>
+            </w:r>
+            <w:r>
+              <w:rPr>
+                <w:sz w:val="28"/>
+                <w:szCs w:val="28"/>
+              </w:rPr>
+              <w:t>seleziona un componente da aggiungere alla configurazione</w:t>
+            </w:r>
+            <w:r>
+              <w:rPr>
+                <w:sz w:val="28"/>
+                <w:szCs w:val="28"/>
+              </w:rPr>
+              <w:t>.</w:t>
             </w:r>
           </w:p>
           <w:p>
@@ -4407,7 +4643,257 @@
                 <w:sz w:val="28"/>
                 <w:szCs w:val="28"/>
               </w:rPr>
-              <w:t>Il sistema assegna un codice univoco alla configurazione e la inserisce tra i “bundle acquistabili”.</w:t>
+              <w:t>Il sistema aggiorna i valori di prezzo e di consumo energetico della configurazione e li mostra al</w:t>
+            </w:r>
+            <w:r>
+              <w:rPr>
+                <w:sz w:val="28"/>
+                <w:szCs w:val="28"/>
+              </w:rPr>
+              <w:t>l’amministratore</w:t>
+            </w:r>
+            <w:r>
+              <w:rPr>
+                <w:sz w:val="28"/>
+                <w:szCs w:val="28"/>
+              </w:rPr>
+              <w:t>.</w:t>
+            </w:r>
+          </w:p>
+          <w:p>
+            <w:pPr>
+              <w:pStyle w:val="Paragrafoelenco"/>
+              <w:rPr>
+                <w:sz w:val="28"/>
+                <w:szCs w:val="28"/>
+              </w:rPr>
+            </w:pPr>
+          </w:p>
+          <w:p>
+            <w:pPr>
+              <w:ind w:left="360"/>
+              <w:rPr>
+                <w:sz w:val="28"/>
+                <w:szCs w:val="28"/>
+              </w:rPr>
+            </w:pPr>
+            <w:r>
+              <w:rPr>
+                <w:sz w:val="28"/>
+                <w:szCs w:val="28"/>
+              </w:rPr>
+              <w:t xml:space="preserve">I passi </w:t>
+            </w:r>
+            <w:r>
+              <w:rPr>
+                <w:sz w:val="28"/>
+                <w:szCs w:val="28"/>
+              </w:rPr>
+              <w:t>3</w:t>
+            </w:r>
+            <w:r>
+              <w:rPr>
+                <w:sz w:val="28"/>
+                <w:szCs w:val="28"/>
+              </w:rPr>
+              <w:t xml:space="preserve"> e </w:t>
+            </w:r>
+            <w:r>
+              <w:rPr>
+                <w:sz w:val="28"/>
+                <w:szCs w:val="28"/>
+              </w:rPr>
+              <w:t>9</w:t>
+            </w:r>
+            <w:r>
+              <w:rPr>
+                <w:sz w:val="28"/>
+                <w:szCs w:val="28"/>
+              </w:rPr>
+              <w:t xml:space="preserve"> vengono ripetuti finché servono</w:t>
+            </w:r>
+          </w:p>
+          <w:p>
+            <w:pPr>
+              <w:ind w:left="360"/>
+              <w:rPr>
+                <w:sz w:val="28"/>
+                <w:szCs w:val="28"/>
+              </w:rPr>
+            </w:pPr>
+          </w:p>
+          <w:p>
+            <w:pPr>
+              <w:pStyle w:val="Paragrafoelenco"/>
+              <w:numPr>
+                <w:ilvl w:val="0"/>
+                <w:numId w:val="15"/>
+              </w:numPr>
+              <w:rPr>
+                <w:sz w:val="28"/>
+                <w:szCs w:val="28"/>
+              </w:rPr>
+            </w:pPr>
+            <w:r>
+              <w:rPr>
+                <w:sz w:val="28"/>
+                <w:szCs w:val="28"/>
+              </w:rPr>
+              <w:t xml:space="preserve">L’amministratore </w:t>
+            </w:r>
+            <w:r>
+              <w:rPr>
+                <w:sz w:val="28"/>
+                <w:szCs w:val="28"/>
+              </w:rPr>
+              <w:t xml:space="preserve">seleziona l’opzione per confermare </w:t>
+            </w:r>
+            <w:r>
+              <w:rPr>
+                <w:sz w:val="28"/>
+                <w:szCs w:val="28"/>
+              </w:rPr>
+              <w:t>il termine “dell’assemblaggio” della configurazione</w:t>
+            </w:r>
+            <w:r>
+              <w:rPr>
+                <w:sz w:val="28"/>
+                <w:szCs w:val="28"/>
+              </w:rPr>
+              <w:t>.</w:t>
+            </w:r>
+          </w:p>
+          <w:p>
+            <w:pPr>
+              <w:pStyle w:val="Paragrafoelenco"/>
+              <w:numPr>
+                <w:ilvl w:val="0"/>
+                <w:numId w:val="15"/>
+              </w:numPr>
+              <w:rPr>
+                <w:sz w:val="28"/>
+                <w:szCs w:val="28"/>
+              </w:rPr>
+            </w:pPr>
+            <w:r>
+              <w:rPr>
+                <w:sz w:val="28"/>
+                <w:szCs w:val="28"/>
+              </w:rPr>
+              <w:t>Il sistema esegue tutti i controlli di compatibilità ai fini di garantire al</w:t>
+            </w:r>
+            <w:r>
+              <w:rPr>
+                <w:sz w:val="28"/>
+                <w:szCs w:val="28"/>
+              </w:rPr>
+              <w:t>l’amministratore</w:t>
+            </w:r>
+            <w:r>
+              <w:rPr>
+                <w:sz w:val="28"/>
+                <w:szCs w:val="28"/>
+              </w:rPr>
+              <w:t xml:space="preserve"> che la configurazione da lui creata possa essere effettivamente funzionante. Conclusi tali controlli il sistema mostra al</w:t>
+            </w:r>
+            <w:r>
+              <w:rPr>
+                <w:sz w:val="28"/>
+                <w:szCs w:val="28"/>
+              </w:rPr>
+              <w:t>l’amministratore</w:t>
+            </w:r>
+            <w:r>
+              <w:rPr>
+                <w:sz w:val="28"/>
+                <w:szCs w:val="28"/>
+              </w:rPr>
+              <w:t xml:space="preserve"> il costo totale della configurazione e un riepilogo delle componenti selezionate.</w:t>
+            </w:r>
+          </w:p>
+          <w:p>
+            <w:pPr>
+              <w:pStyle w:val="Paragrafoelenco"/>
+              <w:numPr>
+                <w:ilvl w:val="0"/>
+                <w:numId w:val="15"/>
+              </w:numPr>
+              <w:rPr>
+                <w:sz w:val="28"/>
+                <w:szCs w:val="28"/>
+              </w:rPr>
+            </w:pPr>
+            <w:r>
+              <w:rPr>
+                <w:sz w:val="28"/>
+                <w:szCs w:val="28"/>
+              </w:rPr>
+              <w:t xml:space="preserve">L’amministratore inserisce un prezzo e un </w:t>
+            </w:r>
+            <w:r>
+              <w:rPr>
+                <w:sz w:val="28"/>
+                <w:szCs w:val="28"/>
+                <w:highlight w:val="green"/>
+              </w:rPr>
+              <w:t>nome</w:t>
+            </w:r>
+            <w:r>
+              <w:rPr>
+                <w:sz w:val="28"/>
+                <w:szCs w:val="28"/>
+              </w:rPr>
+              <w:t xml:space="preserve"> per la nuova configurazione creata, e conferma l’inserimento.</w:t>
+            </w:r>
+          </w:p>
+          <w:p>
+            <w:pPr>
+              <w:pStyle w:val="Paragrafoelenco"/>
+              <w:numPr>
+                <w:ilvl w:val="0"/>
+                <w:numId w:val="15"/>
+              </w:numPr>
+              <w:rPr>
+                <w:sz w:val="28"/>
+                <w:szCs w:val="28"/>
+              </w:rPr>
+            </w:pPr>
+            <w:r>
+              <w:rPr>
+                <w:sz w:val="28"/>
+                <w:szCs w:val="28"/>
+              </w:rPr>
+              <w:t xml:space="preserve">Il sistema assegna un </w:t>
+            </w:r>
+            <w:r>
+              <w:rPr>
+                <w:sz w:val="28"/>
+                <w:szCs w:val="28"/>
+                <w:highlight w:val="green"/>
+              </w:rPr>
+              <w:t>codice univoco</w:t>
+            </w:r>
+            <w:r>
+              <w:rPr>
+                <w:sz w:val="28"/>
+                <w:szCs w:val="28"/>
+              </w:rPr>
+              <w:t xml:space="preserve"> alla configurazione e la inserisce tra i “</w:t>
+            </w:r>
+            <w:r>
+              <w:rPr>
+                <w:sz w:val="28"/>
+                <w:szCs w:val="28"/>
+                <w:highlight w:val="yellow"/>
+              </w:rPr>
+              <w:t>bundle acquistabili</w:t>
+            </w:r>
+            <w:r>
+              <w:rPr>
+                <w:sz w:val="28"/>
+                <w:szCs w:val="28"/>
+              </w:rPr>
+              <w:t>”.</w:t>
             </w:r>
           </w:p>
         </w:tc>
@@ -4559,7 +5045,15 @@
                 <w:sz w:val="28"/>
                 <w:szCs w:val="28"/>
               </w:rPr>
-              <w:t xml:space="preserve"> la scelta di un nuovo componente (ripresa passi 4 e 5 del flusso principale)</w:t>
+              <w:t xml:space="preserve"> la scelta di un </w:t>
+            </w:r>
+            <w:r>
+              <w:rPr>
+                <w:sz w:val="28"/>
+                <w:szCs w:val="28"/>
+              </w:rPr>
+              <w:lastRenderedPageBreak/>
+              <w:t>nuovo componente (ripresa passi 4 e 5 del flusso principale)</w:t>
             </w:r>
             <w:r>
               <w:rPr>
@@ -4677,7 +5171,6 @@
                 <w:sz w:val="28"/>
                 <w:szCs w:val="28"/>
               </w:rPr>
-              <w:lastRenderedPageBreak/>
               <w:t>Il sistema aggiorna i valori di prezzo e consumo energetico della configurazione attuale, e consente al</w:t>
             </w:r>
             <w:r>
@@ -5102,6 +5595,22 @@
     </w:p>
     <w:p>
       <w:pPr>
+        <w:rPr>
+          <w:sz w:val="28"/>
+          <w:szCs w:val="28"/>
+        </w:rPr>
+      </w:pPr>
+    </w:p>
+    <w:p>
+      <w:pPr>
+        <w:rPr>
+          <w:sz w:val="28"/>
+          <w:szCs w:val="28"/>
+        </w:rPr>
+      </w:pPr>
+    </w:p>
+    <w:p>
+      <w:pPr>
         <w:pStyle w:val="Titolo2"/>
         <w:rPr>
           <w:sz w:val="32"/>
@@ -5114,6 +5623,7 @@
           <w:sz w:val="32"/>
           <w:szCs w:val="32"/>
         </w:rPr>
+        <w:lastRenderedPageBreak/>
         <w:t>Caso d’uso 3: Inserisci nuovo componente</w:t>
       </w:r>
       <w:bookmarkEnd w:id="5"/>
@@ -5421,7 +5931,6 @@
                 <w:sz w:val="28"/>
                 <w:szCs w:val="28"/>
               </w:rPr>
-              <w:lastRenderedPageBreak/>
               <w:t>Sistema:</w:t>
             </w:r>
             <w:r>
@@ -5461,7 +5970,6 @@
                 <w:sz w:val="28"/>
                 <w:szCs w:val="28"/>
               </w:rPr>
-              <w:lastRenderedPageBreak/>
               <w:t>Pre-condizioni</w:t>
             </w:r>
           </w:p>
@@ -5577,7 +6085,45 @@
                 <w:sz w:val="28"/>
                 <w:szCs w:val="28"/>
               </w:rPr>
-              <w:t>L’amministratore richiede al sistema l’inserimento di un nuovo componente</w:t>
+              <w:t>L’</w:t>
+            </w:r>
+            <w:r>
+              <w:rPr>
+                <w:sz w:val="28"/>
+                <w:szCs w:val="28"/>
+                <w:highlight w:val="yellow"/>
+              </w:rPr>
+              <w:t>amministratore</w:t>
+            </w:r>
+            <w:r>
+              <w:rPr>
+                <w:sz w:val="28"/>
+                <w:szCs w:val="28"/>
+              </w:rPr>
+              <w:t xml:space="preserve"> richiede al </w:t>
+            </w:r>
+            <w:r>
+              <w:rPr>
+                <w:sz w:val="28"/>
+                <w:szCs w:val="28"/>
+                <w:highlight w:val="yellow"/>
+              </w:rPr>
+              <w:t>sistema</w:t>
+            </w:r>
+            <w:r>
+              <w:rPr>
+                <w:sz w:val="28"/>
+                <w:szCs w:val="28"/>
+              </w:rPr>
+              <w:t xml:space="preserve"> l’inserimento di un nuovo </w:t>
+            </w:r>
+            <w:r>
+              <w:rPr>
+                <w:sz w:val="28"/>
+                <w:szCs w:val="28"/>
+                <w:highlight w:val="yellow"/>
+              </w:rPr>
+              <w:t>componente</w:t>
             </w:r>
             <w:r>
               <w:rPr>
@@ -5631,7 +6177,96 @@
                 <w:sz w:val="28"/>
                 <w:szCs w:val="28"/>
               </w:rPr>
-              <w:t xml:space="preserve">L’amministratore fornisce al sistema nome, tipologia, consumo energetico, descrizione del componente e la </w:t>
+              <w:t xml:space="preserve">L’amministratore fornisce al sistema </w:t>
+            </w:r>
+            <w:r>
+              <w:rPr>
+                <w:sz w:val="28"/>
+                <w:szCs w:val="28"/>
+                <w:highlight w:val="green"/>
+              </w:rPr>
+              <w:t>nome</w:t>
+            </w:r>
+            <w:r>
+              <w:rPr>
+                <w:sz w:val="28"/>
+                <w:szCs w:val="28"/>
+              </w:rPr>
+              <w:t xml:space="preserve">, </w:t>
+            </w:r>
+            <w:r>
+              <w:rPr>
+                <w:sz w:val="28"/>
+                <w:szCs w:val="28"/>
+                <w:highlight w:val="yellow"/>
+              </w:rPr>
+              <w:t>categoria</w:t>
+            </w:r>
+            <w:r>
+              <w:rPr>
+                <w:sz w:val="28"/>
+                <w:szCs w:val="28"/>
+              </w:rPr>
+              <w:t xml:space="preserve">, </w:t>
+            </w:r>
+            <w:r>
+              <w:rPr>
+                <w:sz w:val="28"/>
+                <w:szCs w:val="28"/>
+                <w:highlight w:val="green"/>
+              </w:rPr>
+              <w:t>consumo energetico</w:t>
+            </w:r>
+            <w:r>
+              <w:rPr>
+                <w:sz w:val="28"/>
+                <w:szCs w:val="28"/>
+              </w:rPr>
+              <w:t>,</w:t>
+            </w:r>
+            <w:r>
+              <w:rPr>
+                <w:sz w:val="28"/>
+                <w:szCs w:val="28"/>
+                <w:highlight w:val="green"/>
+              </w:rPr>
+              <w:t xml:space="preserve"> prezzo</w:t>
+            </w:r>
+            <w:r>
+              <w:rPr>
+                <w:sz w:val="28"/>
+                <w:szCs w:val="28"/>
+              </w:rPr>
+              <w:t xml:space="preserve">, </w:t>
+            </w:r>
+            <w:r>
+              <w:rPr>
+                <w:sz w:val="28"/>
+                <w:szCs w:val="28"/>
+                <w:highlight w:val="green"/>
+              </w:rPr>
+              <w:t>descrizione</w:t>
+            </w:r>
+            <w:r>
+              <w:rPr>
+                <w:sz w:val="28"/>
+                <w:szCs w:val="28"/>
+              </w:rPr>
+              <w:t xml:space="preserve"> del componente</w:t>
+            </w:r>
+            <w:r>
+              <w:rPr>
+                <w:sz w:val="28"/>
+                <w:szCs w:val="28"/>
+              </w:rPr>
+              <w:t xml:space="preserve">, </w:t>
+            </w:r>
+            <w:r>
+              <w:rPr>
+                <w:sz w:val="28"/>
+                <w:szCs w:val="28"/>
+              </w:rPr>
+              <w:t xml:space="preserve">e la </w:t>
             </w:r>
             <w:r>
               <w:rPr>
@@ -5645,7 +6280,28 @@
                 <w:sz w:val="28"/>
                 <w:szCs w:val="28"/>
               </w:rPr>
-              <w:t xml:space="preserve"> disponibile.</w:t>
+              <w:t xml:space="preserve"> </w:t>
+            </w:r>
+            <w:r>
+              <w:rPr>
+                <w:sz w:val="28"/>
+                <w:szCs w:val="28"/>
+              </w:rPr>
+              <w:t>di copie</w:t>
+            </w:r>
+            <w:r>
+              <w:rPr>
+                <w:sz w:val="28"/>
+                <w:szCs w:val="28"/>
+              </w:rPr>
+              <w:t xml:space="preserve"> da inserire</w:t>
+            </w:r>
+            <w:r>
+              <w:rPr>
+                <w:sz w:val="28"/>
+                <w:szCs w:val="28"/>
+              </w:rPr>
+              <w:t>.</w:t>
             </w:r>
           </w:p>
           <w:p>
@@ -5665,69 +6321,57 @@
                 <w:sz w:val="28"/>
                 <w:szCs w:val="28"/>
               </w:rPr>
-              <w:t xml:space="preserve">Il sistema inserisce un numero di componenti pari alla </w:t>
-            </w:r>
-            <w:r>
-              <w:rPr>
-                <w:sz w:val="28"/>
-                <w:szCs w:val="28"/>
-              </w:rPr>
-              <w:t>quantità</w:t>
-            </w:r>
-            <w:r>
-              <w:rPr>
-                <w:sz w:val="28"/>
-                <w:szCs w:val="28"/>
-              </w:rPr>
-              <w:t xml:space="preserve"> specificata: questi saranno caratterizzati dalle informazioni inserite dall’amministratore </w:t>
-            </w:r>
-            <w:r>
-              <w:rPr>
-                <w:sz w:val="28"/>
-                <w:szCs w:val="28"/>
-              </w:rPr>
-              <w:t>più</w:t>
-            </w:r>
-            <w:r>
-              <w:rPr>
-                <w:sz w:val="28"/>
-                <w:szCs w:val="28"/>
-              </w:rPr>
-              <w:t xml:space="preserve"> un codice univoco generato dal sistema stesso.</w:t>
-            </w:r>
-          </w:p>
-          <w:p>
-            <w:pPr>
-              <w:pStyle w:val="Paragrafoelenco"/>
-              <w:numPr>
-                <w:ilvl w:val="0"/>
-                <w:numId w:val="16"/>
-              </w:numPr>
-              <w:rPr>
-                <w:sz w:val="28"/>
-                <w:szCs w:val="28"/>
-              </w:rPr>
-            </w:pPr>
-            <w:r>
-              <w:rPr>
-                <w:sz w:val="28"/>
-                <w:szCs w:val="28"/>
-              </w:rPr>
-              <w:t>Il sistema mostra all’amministratore i codici univoci di ciascun componente inserito</w:t>
-            </w:r>
-            <w:r>
-              <w:rPr>
-                <w:sz w:val="28"/>
-                <w:szCs w:val="28"/>
-              </w:rPr>
-              <w:t>, e stampa un etichetta (contenente il codice univoco) per ciascuno di essi</w:t>
-            </w:r>
-            <w:r>
-              <w:rPr>
-                <w:sz w:val="28"/>
-                <w:szCs w:val="28"/>
-              </w:rPr>
-              <w:t>.</w:t>
+              <w:t>Il sistema inserisce</w:t>
+            </w:r>
+            <w:r>
+              <w:rPr>
+                <w:sz w:val="28"/>
+                <w:szCs w:val="28"/>
+              </w:rPr>
+              <w:t xml:space="preserve"> la nuova componente e le copie di quest’ultima, e successivamente</w:t>
+            </w:r>
+            <w:r>
+              <w:rPr>
+                <w:sz w:val="28"/>
+                <w:szCs w:val="28"/>
+              </w:rPr>
+              <w:t xml:space="preserve"> mostra all’amministratore i codici univoci di ciascuna </w:t>
+            </w:r>
+            <w:r>
+              <w:rPr>
+                <w:sz w:val="28"/>
+                <w:szCs w:val="28"/>
+                <w:highlight w:val="yellow"/>
+              </w:rPr>
+              <w:t>copia componente inserita</w:t>
+            </w:r>
+            <w:r>
+              <w:rPr>
+                <w:sz w:val="28"/>
+                <w:szCs w:val="28"/>
+              </w:rPr>
+              <w:t>,</w:t>
+            </w:r>
+            <w:r>
+              <w:rPr>
+                <w:sz w:val="28"/>
+                <w:szCs w:val="28"/>
+              </w:rPr>
+              <w:t xml:space="preserve"> stampa</w:t>
+            </w:r>
+            <w:r>
+              <w:rPr>
+                <w:sz w:val="28"/>
+                <w:szCs w:val="28"/>
+              </w:rPr>
+              <w:t>ndo</w:t>
+            </w:r>
+            <w:r>
+              <w:rPr>
+                <w:sz w:val="28"/>
+                <w:szCs w:val="28"/>
+              </w:rPr>
+              <w:t xml:space="preserve"> un etichetta (contenente il codice univoco) per ciascuna di esse.</w:t>
             </w:r>
           </w:p>
           <w:p>
@@ -5958,22 +6602,6 @@
     </w:p>
     <w:p>
       <w:pPr>
-        <w:rPr>
-          <w:sz w:val="28"/>
-          <w:szCs w:val="28"/>
-        </w:rPr>
-      </w:pPr>
-    </w:p>
-    <w:p>
-      <w:pPr>
-        <w:rPr>
-          <w:sz w:val="28"/>
-          <w:szCs w:val="28"/>
-        </w:rPr>
-      </w:pPr>
-    </w:p>
-    <w:p>
-      <w:pPr>
         <w:pStyle w:val="Titolo2"/>
         <w:rPr>
           <w:sz w:val="32"/>
@@ -5986,6 +6614,7 @@
           <w:sz w:val="32"/>
           <w:szCs w:val="32"/>
         </w:rPr>
+        <w:lastRenderedPageBreak/>
         <w:t xml:space="preserve">Caso d’uso </w:t>
       </w:r>
       <w:r>
@@ -6000,16 +6629,15 @@
           <w:sz w:val="32"/>
           <w:szCs w:val="32"/>
         </w:rPr>
-        <w:t xml:space="preserve">: </w:t>
+        <w:t xml:space="preserve">: Inserisci </w:t>
       </w:r>
       <w:r>
         <w:rPr>
           <w:sz w:val="32"/>
           <w:szCs w:val="32"/>
         </w:rPr>
-        <w:t>Effettua acquisto</w:t>
+        <w:t>copia componente</w:t>
       </w:r>
-      <w:bookmarkEnd w:id="6"/>
     </w:p>
     <w:p>
       <w:pPr>
@@ -6071,7 +6699,23 @@
                 <w:sz w:val="28"/>
                 <w:szCs w:val="28"/>
               </w:rPr>
-              <w:t>UC4: Effettua acquisto</w:t>
+              <w:t xml:space="preserve">UC3: </w:t>
+            </w:r>
+            <w:r>
+              <w:rPr>
+                <w:b/>
+                <w:sz w:val="28"/>
+                <w:szCs w:val="28"/>
+              </w:rPr>
+              <w:t xml:space="preserve">Inserisci </w:t>
+            </w:r>
+            <w:r>
+              <w:rPr>
+                <w:b/>
+                <w:sz w:val="28"/>
+                <w:szCs w:val="28"/>
+              </w:rPr>
+              <w:t>copia componente</w:t>
             </w:r>
           </w:p>
         </w:tc>
@@ -6116,7 +6760,7 @@
                 <w:sz w:val="28"/>
                 <w:szCs w:val="28"/>
               </w:rPr>
-              <w:t>Cliente</w:t>
+              <w:t>Amministratore del sistema</w:t>
             </w:r>
           </w:p>
         </w:tc>
@@ -6141,7 +6785,6 @@
                 <w:sz w:val="28"/>
                 <w:szCs w:val="28"/>
               </w:rPr>
-              <w:lastRenderedPageBreak/>
               <w:t>Scenario principale di successo</w:t>
             </w:r>
           </w:p>
@@ -6155,7 +6798,7 @@
               <w:pStyle w:val="Paragrafoelenco"/>
               <w:numPr>
                 <w:ilvl w:val="0"/>
-                <w:numId w:val="24"/>
+                <w:numId w:val="29"/>
               </w:numPr>
               <w:rPr>
                 <w:sz w:val="28"/>
@@ -6167,7 +6810,117 @@
                 <w:sz w:val="28"/>
                 <w:szCs w:val="28"/>
               </w:rPr>
-              <w:t>Il cliente seleziona l’opzione di acquisto di un componente</w:t>
+              <w:t>L’</w:t>
+            </w:r>
+            <w:r>
+              <w:rPr>
+                <w:sz w:val="28"/>
+                <w:szCs w:val="28"/>
+                <w:highlight w:val="yellow"/>
+              </w:rPr>
+              <w:t>amministratore</w:t>
+            </w:r>
+            <w:r>
+              <w:rPr>
+                <w:sz w:val="28"/>
+                <w:szCs w:val="28"/>
+              </w:rPr>
+              <w:t xml:space="preserve"> richiede al </w:t>
+            </w:r>
+            <w:r>
+              <w:rPr>
+                <w:sz w:val="28"/>
+                <w:szCs w:val="28"/>
+                <w:highlight w:val="yellow"/>
+              </w:rPr>
+              <w:t>sistema</w:t>
+            </w:r>
+            <w:r>
+              <w:rPr>
+                <w:sz w:val="28"/>
+                <w:szCs w:val="28"/>
+              </w:rPr>
+              <w:t xml:space="preserve"> l’inserimento di un</w:t>
+            </w:r>
+            <w:r>
+              <w:rPr>
+                <w:sz w:val="28"/>
+                <w:szCs w:val="28"/>
+              </w:rPr>
+              <w:t>a</w:t>
+            </w:r>
+            <w:r>
+              <w:rPr>
+                <w:sz w:val="28"/>
+                <w:szCs w:val="28"/>
+              </w:rPr>
+              <w:t xml:space="preserve"> </w:t>
+            </w:r>
+            <w:r>
+              <w:rPr>
+                <w:sz w:val="28"/>
+                <w:szCs w:val="28"/>
+                <w:highlight w:val="yellow"/>
+              </w:rPr>
+              <w:t>nuov</w:t>
+            </w:r>
+            <w:r>
+              <w:rPr>
+                <w:sz w:val="28"/>
+                <w:szCs w:val="28"/>
+                <w:highlight w:val="yellow"/>
+              </w:rPr>
+              <w:t>a copia</w:t>
+            </w:r>
+            <w:r>
+              <w:rPr>
+                <w:sz w:val="28"/>
+                <w:szCs w:val="28"/>
+              </w:rPr>
+              <w:t xml:space="preserve"> di un</w:t>
+            </w:r>
+            <w:r>
+              <w:rPr>
+                <w:sz w:val="28"/>
+                <w:szCs w:val="28"/>
+              </w:rPr>
+              <w:t xml:space="preserve"> </w:t>
+            </w:r>
+            <w:r>
+              <w:rPr>
+                <w:sz w:val="28"/>
+                <w:szCs w:val="28"/>
+                <w:highlight w:val="yellow"/>
+              </w:rPr>
+              <w:t>componente</w:t>
+            </w:r>
+            <w:r>
+              <w:rPr>
+                <w:sz w:val="28"/>
+                <w:szCs w:val="28"/>
+              </w:rPr>
+              <w:t xml:space="preserve"> </w:t>
+            </w:r>
+            <w:r>
+              <w:rPr>
+                <w:sz w:val="28"/>
+                <w:szCs w:val="28"/>
+              </w:rPr>
+              <w:t>già</w:t>
+            </w:r>
+            <w:r>
+              <w:rPr>
+                <w:sz w:val="28"/>
+                <w:szCs w:val="28"/>
+              </w:rPr>
+              <w:t xml:space="preserve"> esistente</w:t>
+            </w:r>
+            <w:r>
+              <w:rPr>
+                <w:sz w:val="28"/>
+                <w:szCs w:val="28"/>
+              </w:rPr>
+              <w:t>.</w:t>
             </w:r>
           </w:p>
           <w:p>
@@ -6175,7 +6928,7 @@
               <w:pStyle w:val="Paragrafoelenco"/>
               <w:numPr>
                 <w:ilvl w:val="0"/>
-                <w:numId w:val="24"/>
+                <w:numId w:val="29"/>
               </w:numPr>
               <w:rPr>
                 <w:sz w:val="28"/>
@@ -6187,7 +6940,35 @@
                 <w:sz w:val="28"/>
                 <w:szCs w:val="28"/>
               </w:rPr>
-              <w:t>Il sistema restituisce al cliente tutte le categorie di componenti</w:t>
+              <w:t>Il sistema chiede all’amministratore le informazioni relative al</w:t>
+            </w:r>
+            <w:r>
+              <w:rPr>
+                <w:sz w:val="28"/>
+                <w:szCs w:val="28"/>
+              </w:rPr>
+              <w:t>la</w:t>
+            </w:r>
+            <w:r>
+              <w:rPr>
+                <w:sz w:val="28"/>
+                <w:szCs w:val="28"/>
+              </w:rPr>
+              <w:t xml:space="preserve"> nuov</w:t>
+            </w:r>
+            <w:r>
+              <w:rPr>
+                <w:sz w:val="28"/>
+                <w:szCs w:val="28"/>
+              </w:rPr>
+              <w:t>a copia del</w:t>
+            </w:r>
+            <w:r>
+              <w:rPr>
+                <w:sz w:val="28"/>
+                <w:szCs w:val="28"/>
+              </w:rPr>
+              <w:t xml:space="preserve"> componente da inserire.</w:t>
             </w:r>
           </w:p>
           <w:p>
@@ -6195,7 +6976,7 @@
               <w:pStyle w:val="Paragrafoelenco"/>
               <w:numPr>
                 <w:ilvl w:val="0"/>
-                <w:numId w:val="24"/>
+                <w:numId w:val="29"/>
               </w:numPr>
               <w:rPr>
                 <w:sz w:val="28"/>
@@ -6207,7 +6988,35 @@
                 <w:sz w:val="28"/>
                 <w:szCs w:val="28"/>
               </w:rPr>
-              <w:t>Il cliente seleziona una categoria di componenti</w:t>
+              <w:t xml:space="preserve">L’amministratore fornisce al sistema </w:t>
+            </w:r>
+            <w:r>
+              <w:rPr>
+                <w:sz w:val="28"/>
+                <w:szCs w:val="28"/>
+              </w:rPr>
+              <w:t xml:space="preserve">il codice </w:t>
+            </w:r>
+            <w:r>
+              <w:rPr>
+                <w:sz w:val="28"/>
+                <w:szCs w:val="28"/>
+              </w:rPr>
+              <w:t>del component</w:t>
+            </w:r>
+            <w:r>
+              <w:rPr>
+                <w:sz w:val="28"/>
+                <w:szCs w:val="28"/>
+              </w:rPr>
+              <w:t>e, e la quantità di copie da inserire</w:t>
+            </w:r>
+            <w:r>
+              <w:rPr>
+                <w:sz w:val="28"/>
+                <w:szCs w:val="28"/>
+              </w:rPr>
+              <w:t>.</w:t>
             </w:r>
           </w:p>
           <w:p>
@@ -6215,7 +7024,7 @@
               <w:pStyle w:val="Paragrafoelenco"/>
               <w:numPr>
                 <w:ilvl w:val="0"/>
-                <w:numId w:val="24"/>
+                <w:numId w:val="29"/>
               </w:numPr>
               <w:rPr>
                 <w:sz w:val="28"/>
@@ -6227,7 +7036,35 @@
                 <w:sz w:val="28"/>
                 <w:szCs w:val="28"/>
               </w:rPr>
-              <w:t>Il sistema restituisce al cliente una lista di tutte le componenti della categoria selezionata</w:t>
+              <w:t>Il sistema inserisce un numero di</w:t>
+            </w:r>
+            <w:r>
+              <w:rPr>
+                <w:sz w:val="28"/>
+                <w:szCs w:val="28"/>
+              </w:rPr>
+              <w:t xml:space="preserve"> copie del</w:t>
+            </w:r>
+            <w:r>
+              <w:rPr>
+                <w:sz w:val="28"/>
+                <w:szCs w:val="28"/>
+              </w:rPr>
+              <w:t xml:space="preserve"> component</w:t>
+            </w:r>
+            <w:r>
+              <w:rPr>
+                <w:sz w:val="28"/>
+                <w:szCs w:val="28"/>
+              </w:rPr>
+              <w:t xml:space="preserve">e </w:t>
+            </w:r>
+            <w:r>
+              <w:rPr>
+                <w:sz w:val="28"/>
+                <w:szCs w:val="28"/>
+              </w:rPr>
+              <w:t>pari alla quantità specificata.</w:t>
             </w:r>
           </w:p>
           <w:p>
@@ -6235,7 +7072,7 @@
               <w:pStyle w:val="Paragrafoelenco"/>
               <w:numPr>
                 <w:ilvl w:val="0"/>
-                <w:numId w:val="24"/>
+                <w:numId w:val="29"/>
               </w:numPr>
               <w:rPr>
                 <w:sz w:val="28"/>
@@ -6247,7 +7084,63 @@
                 <w:sz w:val="28"/>
                 <w:szCs w:val="28"/>
               </w:rPr>
-              <w:t>Il cliente seleziona un prodotto della lista di componenti</w:t>
+              <w:t>Il sistema mostra all’amministratore i codici univoci di ciascun</w:t>
+            </w:r>
+            <w:r>
+              <w:rPr>
+                <w:sz w:val="28"/>
+                <w:szCs w:val="28"/>
+              </w:rPr>
+              <w:t>a copia</w:t>
+            </w:r>
+            <w:r>
+              <w:rPr>
+                <w:sz w:val="28"/>
+                <w:szCs w:val="28"/>
+              </w:rPr>
+              <w:t xml:space="preserve"> componente inserit</w:t>
+            </w:r>
+            <w:r>
+              <w:rPr>
+                <w:sz w:val="28"/>
+                <w:szCs w:val="28"/>
+              </w:rPr>
+              <w:t>a</w:t>
+            </w:r>
+            <w:r>
+              <w:rPr>
+                <w:sz w:val="28"/>
+                <w:szCs w:val="28"/>
+              </w:rPr>
+              <w:t>, e stampa un etichetta (contenente il codice univoco) per ciascun</w:t>
+            </w:r>
+            <w:r>
+              <w:rPr>
+                <w:sz w:val="28"/>
+                <w:szCs w:val="28"/>
+              </w:rPr>
+              <w:t>a</w:t>
+            </w:r>
+            <w:r>
+              <w:rPr>
+                <w:sz w:val="28"/>
+                <w:szCs w:val="28"/>
+              </w:rPr>
+              <w:t xml:space="preserve"> di ess</w:t>
+            </w:r>
+            <w:r>
+              <w:rPr>
+                <w:sz w:val="28"/>
+                <w:szCs w:val="28"/>
+              </w:rPr>
+              <w:t>e</w:t>
+            </w:r>
+            <w:r>
+              <w:rPr>
+                <w:sz w:val="28"/>
+                <w:szCs w:val="28"/>
+              </w:rPr>
+              <w:t>.</w:t>
             </w:r>
           </w:p>
           <w:p>
@@ -6255,7 +7148,7 @@
               <w:pStyle w:val="Paragrafoelenco"/>
               <w:numPr>
                 <w:ilvl w:val="0"/>
-                <w:numId w:val="24"/>
+                <w:numId w:val="29"/>
               </w:numPr>
               <w:rPr>
                 <w:sz w:val="28"/>
@@ -6267,325 +7160,30 @@
                 <w:sz w:val="28"/>
                 <w:szCs w:val="28"/>
               </w:rPr>
-              <w:t>Il sistema restituisce al cliente tutte le informazioni relative al componente selezionato (Immagine, descrizione, consumo energetico, prezzo,</w:t>
-            </w:r>
-            <w:r>
-              <w:rPr>
-                <w:sz w:val="28"/>
-                <w:szCs w:val="28"/>
-              </w:rPr>
-              <w:t xml:space="preserve"> </w:t>
-            </w:r>
-            <w:r>
-              <w:rPr>
-                <w:sz w:val="28"/>
-                <w:szCs w:val="28"/>
-              </w:rPr>
-              <w:t>caratteristiche specifiche di categoria)</w:t>
-            </w:r>
-          </w:p>
-          <w:p>
-            <w:pPr>
-              <w:pStyle w:val="Paragrafoelenco"/>
-              <w:numPr>
-                <w:ilvl w:val="0"/>
-                <w:numId w:val="24"/>
-              </w:numPr>
-              <w:rPr>
-                <w:sz w:val="28"/>
-                <w:szCs w:val="28"/>
-              </w:rPr>
-            </w:pPr>
-            <w:r>
-              <w:rPr>
-                <w:sz w:val="28"/>
-                <w:szCs w:val="28"/>
-              </w:rPr>
-              <w:t>Il cliente chiede al sistema di aggiungere il prodotto al carrello</w:t>
-            </w:r>
-          </w:p>
-          <w:p>
-            <w:pPr>
-              <w:pStyle w:val="Paragrafoelenco"/>
-              <w:numPr>
-                <w:ilvl w:val="0"/>
-                <w:numId w:val="24"/>
-              </w:numPr>
-              <w:rPr>
-                <w:sz w:val="28"/>
-                <w:szCs w:val="28"/>
-              </w:rPr>
-            </w:pPr>
-            <w:r>
-              <w:rPr>
-                <w:sz w:val="28"/>
-                <w:szCs w:val="28"/>
-              </w:rPr>
-              <w:t>Il sistema conferma l’avvenuto inserimento del prodotto nel carrello,</w:t>
-            </w:r>
-            <w:r>
-              <w:rPr>
-                <w:sz w:val="28"/>
-                <w:szCs w:val="28"/>
-              </w:rPr>
-              <w:t xml:space="preserve"> aggiorna il costo totale dei prodotti</w:t>
-            </w:r>
-            <w:r>
-              <w:rPr>
-                <w:sz w:val="28"/>
-                <w:szCs w:val="28"/>
-              </w:rPr>
-              <w:t xml:space="preserve"> contenuti in quest’ultimo</w:t>
-            </w:r>
-            <w:r>
-              <w:rPr>
-                <w:sz w:val="28"/>
-                <w:szCs w:val="28"/>
-              </w:rPr>
-              <w:t xml:space="preserve"> e</w:t>
-            </w:r>
-            <w:r>
-              <w:rPr>
-                <w:sz w:val="28"/>
-                <w:szCs w:val="28"/>
-              </w:rPr>
-              <w:t xml:space="preserve"> restituisce tale costo</w:t>
-            </w:r>
-            <w:r>
-              <w:rPr>
-                <w:sz w:val="28"/>
-                <w:szCs w:val="28"/>
-              </w:rPr>
-              <w:t xml:space="preserve"> al cliente</w:t>
-            </w:r>
-          </w:p>
-          <w:p>
-            <w:pPr>
-              <w:pStyle w:val="Paragrafoelenco"/>
-              <w:rPr>
-                <w:sz w:val="28"/>
-                <w:szCs w:val="28"/>
-              </w:rPr>
-            </w:pPr>
-          </w:p>
-          <w:p>
-            <w:pPr>
-              <w:ind w:left="360"/>
-              <w:rPr>
-                <w:sz w:val="28"/>
-                <w:szCs w:val="28"/>
-              </w:rPr>
-            </w:pPr>
-            <w:r>
-              <w:rPr>
-                <w:sz w:val="28"/>
-                <w:szCs w:val="28"/>
-              </w:rPr>
-              <w:t>I passi da 1 a 8 vengono ripetuti fino a quando il cliente vuole continuare ad acquistare componenti.</w:t>
-            </w:r>
-          </w:p>
-          <w:p>
-            <w:pPr>
-              <w:ind w:left="360"/>
-              <w:rPr>
-                <w:sz w:val="28"/>
-                <w:szCs w:val="28"/>
-              </w:rPr>
-            </w:pPr>
-          </w:p>
-          <w:p>
-            <w:pPr>
-              <w:pStyle w:val="Paragrafoelenco"/>
-              <w:numPr>
-                <w:ilvl w:val="0"/>
-                <w:numId w:val="24"/>
-              </w:numPr>
-              <w:rPr>
-                <w:sz w:val="28"/>
-                <w:szCs w:val="28"/>
-              </w:rPr>
-            </w:pPr>
-            <w:r>
-              <w:rPr>
-                <w:sz w:val="28"/>
-                <w:szCs w:val="28"/>
-              </w:rPr>
-              <w:t xml:space="preserve">Il cliente </w:t>
-            </w:r>
-            <w:r>
-              <w:rPr>
-                <w:sz w:val="28"/>
-                <w:szCs w:val="28"/>
-              </w:rPr>
-              <w:t>seleziona l’opzione per l’acquisto degli articoli contenuti nel carrello</w:t>
-            </w:r>
-          </w:p>
-          <w:p>
-            <w:pPr>
-              <w:pStyle w:val="Paragrafoelenco"/>
-              <w:numPr>
-                <w:ilvl w:val="0"/>
-                <w:numId w:val="24"/>
-              </w:numPr>
-              <w:rPr>
-                <w:sz w:val="28"/>
-                <w:szCs w:val="28"/>
-              </w:rPr>
-            </w:pPr>
-            <w:r>
-              <w:rPr>
-                <w:sz w:val="28"/>
-                <w:szCs w:val="28"/>
-              </w:rPr>
-              <w:t xml:space="preserve">Il </w:t>
-            </w:r>
-            <w:r>
-              <w:rPr>
-                <w:sz w:val="28"/>
-                <w:szCs w:val="28"/>
-              </w:rPr>
-              <w:t xml:space="preserve">sistema chiede al cliente le informazioni sulla spedizione (indirizzo di spedizione, città, CAP) </w:t>
-            </w:r>
-          </w:p>
-          <w:p>
-            <w:pPr>
-              <w:pStyle w:val="Paragrafoelenco"/>
-              <w:numPr>
-                <w:ilvl w:val="0"/>
-                <w:numId w:val="24"/>
-              </w:numPr>
-              <w:rPr>
-                <w:sz w:val="28"/>
-                <w:szCs w:val="28"/>
-              </w:rPr>
-            </w:pPr>
-            <w:r>
-              <w:rPr>
-                <w:sz w:val="28"/>
-                <w:szCs w:val="28"/>
-              </w:rPr>
-              <w:t>Il cliente inserisce le informazioni richieste dal sistema</w:t>
-            </w:r>
-          </w:p>
-          <w:p>
-            <w:pPr>
-              <w:pStyle w:val="Paragrafoelenco"/>
-              <w:numPr>
-                <w:ilvl w:val="0"/>
-                <w:numId w:val="24"/>
-              </w:numPr>
-              <w:rPr>
-                <w:sz w:val="28"/>
-                <w:szCs w:val="28"/>
-              </w:rPr>
-            </w:pPr>
-            <w:r>
-              <w:rPr>
-                <w:sz w:val="28"/>
-                <w:szCs w:val="28"/>
-              </w:rPr>
-              <w:t>Il sistema chiede al cliente la modalità di pagamento preferita e le informazioni relative al sistema di pagamento scelto (numero carta,</w:t>
-            </w:r>
-            <w:r>
-              <w:rPr>
-                <w:sz w:val="28"/>
-                <w:szCs w:val="28"/>
-              </w:rPr>
-              <w:t xml:space="preserve"> codice a tre cifre</w:t>
-            </w:r>
-            <w:r>
-              <w:rPr>
-                <w:sz w:val="28"/>
-                <w:szCs w:val="28"/>
-              </w:rPr>
-              <w:t>)</w:t>
-            </w:r>
-          </w:p>
-          <w:p>
-            <w:pPr>
-              <w:pStyle w:val="Paragrafoelenco"/>
-              <w:numPr>
-                <w:ilvl w:val="0"/>
-                <w:numId w:val="24"/>
-              </w:numPr>
-              <w:rPr>
-                <w:sz w:val="28"/>
-                <w:szCs w:val="28"/>
-              </w:rPr>
-            </w:pPr>
-            <w:r>
-              <w:rPr>
-                <w:sz w:val="28"/>
-                <w:szCs w:val="28"/>
-              </w:rPr>
-              <w:t>Il cliente fornisce i dati relativi alla modalità di pagamento e conferma l’acquisto</w:t>
-            </w:r>
-          </w:p>
-          <w:p>
-            <w:pPr>
-              <w:pStyle w:val="Paragrafoelenco"/>
-              <w:numPr>
-                <w:ilvl w:val="0"/>
-                <w:numId w:val="24"/>
-              </w:numPr>
-              <w:rPr>
-                <w:sz w:val="28"/>
-                <w:szCs w:val="28"/>
-              </w:rPr>
-            </w:pPr>
-            <w:r>
-              <w:rPr>
-                <w:sz w:val="28"/>
-                <w:szCs w:val="28"/>
-              </w:rPr>
-              <w:t>Il sistema notifica il successo dell’operazione</w:t>
-            </w:r>
-          </w:p>
-          <w:p>
-            <w:pPr>
-              <w:ind w:left="360"/>
-              <w:rPr>
-                <w:sz w:val="28"/>
-                <w:szCs w:val="28"/>
-              </w:rPr>
-            </w:pPr>
+              <w:t>L’amministratore termina l’operazione di inserimento</w:t>
+            </w:r>
           </w:p>
         </w:tc>
       </w:tr>
     </w:tbl>
     <w:p>
       <w:pPr>
-        <w:rPr>
-          <w:sz w:val="28"/>
-          <w:szCs w:val="28"/>
-        </w:rPr>
-      </w:pPr>
-    </w:p>
-    <w:p>
-      <w:pPr>
-        <w:rPr>
-          <w:sz w:val="28"/>
-          <w:szCs w:val="28"/>
-        </w:rPr>
-      </w:pPr>
-    </w:p>
-    <w:p>
-      <w:pPr>
-        <w:rPr>
-          <w:sz w:val="28"/>
-          <w:szCs w:val="28"/>
-        </w:rPr>
-      </w:pPr>
-    </w:p>
-    <w:p>
-      <w:pPr>
         <w:pStyle w:val="Titolo2"/>
         <w:rPr>
           <w:sz w:val="32"/>
           <w:szCs w:val="32"/>
         </w:rPr>
       </w:pPr>
-      <w:bookmarkStart w:id="7" w:name="_Toc27465268"/>
+    </w:p>
+    <w:p/>
+    <w:p>
+      <w:pPr>
+        <w:pStyle w:val="Titolo2"/>
+        <w:rPr>
+          <w:sz w:val="32"/>
+          <w:szCs w:val="32"/>
+        </w:rPr>
+      </w:pPr>
       <w:r>
         <w:rPr>
           <w:sz w:val="32"/>
@@ -6612,9 +7210,9 @@
           <w:sz w:val="32"/>
           <w:szCs w:val="32"/>
         </w:rPr>
-        <w:t>Registrazione cliente</w:t>
+        <w:t>Effettua acquisto</w:t>
       </w:r>
-      <w:bookmarkEnd w:id="7"/>
+      <w:bookmarkEnd w:id="6"/>
     </w:p>
     <w:p>
       <w:pPr>
@@ -6676,23 +7274,7 @@
                 <w:sz w:val="28"/>
                 <w:szCs w:val="28"/>
               </w:rPr>
-              <w:t>UC</w:t>
-            </w:r>
-            <w:r>
-              <w:rPr>
-                <w:b/>
-                <w:sz w:val="28"/>
-                <w:szCs w:val="28"/>
-              </w:rPr>
-              <w:t>5</w:t>
-            </w:r>
-            <w:r>
-              <w:rPr>
-                <w:b/>
-                <w:sz w:val="28"/>
-                <w:szCs w:val="28"/>
-              </w:rPr>
-              <w:t>: Registrazione cliente</w:t>
+              <w:t>UC4: Effettua acquisto</w:t>
             </w:r>
           </w:p>
         </w:tc>
@@ -6717,7 +7299,6 @@
                 <w:sz w:val="28"/>
                 <w:szCs w:val="28"/>
               </w:rPr>
-              <w:lastRenderedPageBreak/>
               <w:t>Attore primario</w:t>
             </w:r>
           </w:p>
@@ -6738,7 +7319,7 @@
                 <w:sz w:val="28"/>
                 <w:szCs w:val="28"/>
               </w:rPr>
-              <w:t xml:space="preserve">Cliente </w:t>
+              <w:t>Cliente</w:t>
             </w:r>
           </w:p>
         </w:tc>
@@ -6776,41 +7357,19 @@
               <w:pStyle w:val="Paragrafoelenco"/>
               <w:numPr>
                 <w:ilvl w:val="0"/>
-                <w:numId w:val="20"/>
+                <w:numId w:val="24"/>
               </w:numPr>
-              <w:autoSpaceDE w:val="0"/>
-              <w:autoSpaceDN w:val="0"/>
-              <w:adjustRightInd w:val="0"/>
-              <w:rPr>
-                <w:rFonts w:cstheme="minorHAnsi"/>
-                <w:sz w:val="28"/>
-                <w:szCs w:val="28"/>
-              </w:rPr>
-            </w:pPr>
-            <w:r>
-              <w:rPr>
-                <w:rFonts w:cstheme="minorHAnsi"/>
-                <w:sz w:val="28"/>
-                <w:szCs w:val="28"/>
-              </w:rPr>
-              <w:t xml:space="preserve">Il cliente richiede al sistema di poter effettuare </w:t>
-            </w:r>
-            <w:r>
-              <w:rPr>
-                <w:rFonts w:cstheme="minorHAnsi"/>
-                <w:b/>
-                <w:sz w:val="28"/>
-                <w:szCs w:val="28"/>
-              </w:rPr>
-              <w:t>una nuova registrazione</w:t>
-            </w:r>
-            <w:r>
-              <w:rPr>
-                <w:rFonts w:cstheme="minorHAnsi"/>
-                <w:sz w:val="28"/>
-                <w:szCs w:val="28"/>
-              </w:rPr>
-              <w:t>.</w:t>
+              <w:rPr>
+                <w:sz w:val="28"/>
+                <w:szCs w:val="28"/>
+              </w:rPr>
+            </w:pPr>
+            <w:r>
+              <w:rPr>
+                <w:sz w:val="28"/>
+                <w:szCs w:val="28"/>
+              </w:rPr>
+              <w:t>Il cliente seleziona l’opzione di acquisto di un componente</w:t>
             </w:r>
           </w:p>
           <w:p>
@@ -6818,25 +7377,19 @@
               <w:pStyle w:val="Paragrafoelenco"/>
               <w:numPr>
                 <w:ilvl w:val="0"/>
-                <w:numId w:val="20"/>
+                <w:numId w:val="24"/>
               </w:numPr>
-              <w:autoSpaceDE w:val="0"/>
-              <w:autoSpaceDN w:val="0"/>
-              <w:adjustRightInd w:val="0"/>
-              <w:rPr>
-                <w:rFonts w:cstheme="minorHAnsi"/>
-                <w:sz w:val="28"/>
-                <w:szCs w:val="28"/>
-                <w:u w:val="single"/>
-              </w:rPr>
-            </w:pPr>
-            <w:r>
-              <w:rPr>
-                <w:rFonts w:cstheme="minorHAnsi"/>
-                <w:sz w:val="28"/>
-                <w:szCs w:val="28"/>
-              </w:rPr>
-              <w:t>Il sistema richiede i dati del cliente (nome, cognome, e-mail, password ecc.).</w:t>
+              <w:rPr>
+                <w:sz w:val="28"/>
+                <w:szCs w:val="28"/>
+              </w:rPr>
+            </w:pPr>
+            <w:r>
+              <w:rPr>
+                <w:sz w:val="28"/>
+                <w:szCs w:val="28"/>
+              </w:rPr>
+              <w:t>Il sistema restituisce al cliente tutte le categorie di componenti</w:t>
             </w:r>
           </w:p>
           <w:p>
@@ -6844,21 +7397,19 @@
               <w:pStyle w:val="Paragrafoelenco"/>
               <w:numPr>
                 <w:ilvl w:val="0"/>
-                <w:numId w:val="20"/>
+                <w:numId w:val="24"/>
               </w:numPr>
               <w:rPr>
-                <w:rFonts w:cstheme="minorHAnsi"/>
-                <w:sz w:val="28"/>
-                <w:szCs w:val="28"/>
-              </w:rPr>
-            </w:pPr>
-            <w:r>
-              <w:rPr>
-                <w:rFonts w:cstheme="minorHAnsi"/>
-                <w:sz w:val="28"/>
-                <w:szCs w:val="28"/>
-              </w:rPr>
-              <w:t>Il cliente inserisce tutti i suoi dati.</w:t>
+                <w:sz w:val="28"/>
+                <w:szCs w:val="28"/>
+              </w:rPr>
+            </w:pPr>
+            <w:r>
+              <w:rPr>
+                <w:sz w:val="28"/>
+                <w:szCs w:val="28"/>
+              </w:rPr>
+              <w:t>Il cliente seleziona una categoria di componenti</w:t>
             </w:r>
           </w:p>
           <w:p>
@@ -6866,25 +7417,336 @@
               <w:pStyle w:val="Paragrafoelenco"/>
               <w:numPr>
                 <w:ilvl w:val="0"/>
-                <w:numId w:val="20"/>
+                <w:numId w:val="24"/>
               </w:numPr>
               <w:rPr>
-                <w:rFonts w:cstheme="minorHAnsi"/>
-                <w:sz w:val="28"/>
-                <w:szCs w:val="28"/>
-              </w:rPr>
-            </w:pPr>
-            <w:r>
-              <w:rPr>
-                <w:rFonts w:cstheme="minorHAnsi"/>
-                <w:sz w:val="28"/>
-                <w:szCs w:val="28"/>
-              </w:rPr>
-              <w:t>Il sistema notifica al cliente l’avvenuta registrazione mostrando un riepilogo delle informazioni non sensibili</w:t>
-            </w:r>
-          </w:p>
-          <w:p>
-            <w:pPr>
+                <w:sz w:val="28"/>
+                <w:szCs w:val="28"/>
+              </w:rPr>
+            </w:pPr>
+            <w:r>
+              <w:rPr>
+                <w:sz w:val="28"/>
+                <w:szCs w:val="28"/>
+              </w:rPr>
+              <w:t>Il sistema restituisce al cliente una lista di tutte le componenti della categoria selezionata</w:t>
+            </w:r>
+          </w:p>
+          <w:p>
+            <w:pPr>
+              <w:pStyle w:val="Paragrafoelenco"/>
+              <w:numPr>
+                <w:ilvl w:val="0"/>
+                <w:numId w:val="24"/>
+              </w:numPr>
+              <w:rPr>
+                <w:sz w:val="28"/>
+                <w:szCs w:val="28"/>
+              </w:rPr>
+            </w:pPr>
+            <w:r>
+              <w:rPr>
+                <w:sz w:val="28"/>
+                <w:szCs w:val="28"/>
+              </w:rPr>
+              <w:t>Il cliente seleziona un prodotto della lista di componenti</w:t>
+            </w:r>
+          </w:p>
+          <w:p>
+            <w:pPr>
+              <w:pStyle w:val="Paragrafoelenco"/>
+              <w:numPr>
+                <w:ilvl w:val="0"/>
+                <w:numId w:val="24"/>
+              </w:numPr>
+              <w:rPr>
+                <w:sz w:val="28"/>
+                <w:szCs w:val="28"/>
+              </w:rPr>
+            </w:pPr>
+            <w:r>
+              <w:rPr>
+                <w:sz w:val="28"/>
+                <w:szCs w:val="28"/>
+              </w:rPr>
+              <w:t>Il sistema restituisce al cliente tutte le informazioni relative al componente selezionato (Immagine, descrizione, consumo energetico, prezzo,</w:t>
+            </w:r>
+            <w:r>
+              <w:rPr>
+                <w:sz w:val="28"/>
+                <w:szCs w:val="28"/>
+              </w:rPr>
+              <w:t xml:space="preserve"> </w:t>
+            </w:r>
+            <w:r>
+              <w:rPr>
+                <w:sz w:val="28"/>
+                <w:szCs w:val="28"/>
+              </w:rPr>
+              <w:t>caratteristiche specifiche di categoria)</w:t>
+            </w:r>
+          </w:p>
+          <w:p>
+            <w:pPr>
+              <w:pStyle w:val="Paragrafoelenco"/>
+              <w:numPr>
+                <w:ilvl w:val="0"/>
+                <w:numId w:val="24"/>
+              </w:numPr>
+              <w:rPr>
+                <w:sz w:val="28"/>
+                <w:szCs w:val="28"/>
+              </w:rPr>
+            </w:pPr>
+            <w:r>
+              <w:rPr>
+                <w:sz w:val="28"/>
+                <w:szCs w:val="28"/>
+              </w:rPr>
+              <w:lastRenderedPageBreak/>
+              <w:t>Il cliente chiede al sistema di aggiungere il prodotto al carrello</w:t>
+            </w:r>
+          </w:p>
+          <w:p>
+            <w:pPr>
+              <w:pStyle w:val="Paragrafoelenco"/>
+              <w:numPr>
+                <w:ilvl w:val="0"/>
+                <w:numId w:val="24"/>
+              </w:numPr>
+              <w:rPr>
+                <w:sz w:val="28"/>
+                <w:szCs w:val="28"/>
+              </w:rPr>
+            </w:pPr>
+            <w:r>
+              <w:rPr>
+                <w:sz w:val="28"/>
+                <w:szCs w:val="28"/>
+              </w:rPr>
+              <w:t>Il sistema conferma l’avvenuto inserimento del prodotto nel carrello,</w:t>
+            </w:r>
+            <w:r>
+              <w:rPr>
+                <w:sz w:val="28"/>
+                <w:szCs w:val="28"/>
+              </w:rPr>
+              <w:t xml:space="preserve"> aggiorna il costo totale dei prodotti</w:t>
+            </w:r>
+            <w:r>
+              <w:rPr>
+                <w:sz w:val="28"/>
+                <w:szCs w:val="28"/>
+              </w:rPr>
+              <w:t xml:space="preserve"> contenuti in quest’ultimo</w:t>
+            </w:r>
+            <w:r>
+              <w:rPr>
+                <w:sz w:val="28"/>
+                <w:szCs w:val="28"/>
+              </w:rPr>
+              <w:t xml:space="preserve"> e</w:t>
+            </w:r>
+            <w:r>
+              <w:rPr>
+                <w:sz w:val="28"/>
+                <w:szCs w:val="28"/>
+              </w:rPr>
+              <w:t xml:space="preserve"> restituisce tale costo</w:t>
+            </w:r>
+            <w:r>
+              <w:rPr>
+                <w:sz w:val="28"/>
+                <w:szCs w:val="28"/>
+              </w:rPr>
+              <w:t xml:space="preserve"> al cliente</w:t>
+            </w:r>
+          </w:p>
+          <w:p>
+            <w:pPr>
+              <w:pStyle w:val="Paragrafoelenco"/>
+              <w:rPr>
+                <w:sz w:val="28"/>
+                <w:szCs w:val="28"/>
+              </w:rPr>
+            </w:pPr>
+          </w:p>
+          <w:p>
+            <w:pPr>
+              <w:ind w:left="360"/>
+              <w:rPr>
+                <w:sz w:val="28"/>
+                <w:szCs w:val="28"/>
+              </w:rPr>
+            </w:pPr>
+            <w:r>
+              <w:rPr>
+                <w:sz w:val="28"/>
+                <w:szCs w:val="28"/>
+              </w:rPr>
+              <w:t>I passi da 1 a 8 vengono ripetuti fino a quando il cliente vuole continuare ad acquistare componenti.</w:t>
+            </w:r>
+          </w:p>
+          <w:p>
+            <w:pPr>
+              <w:ind w:left="360"/>
+              <w:rPr>
+                <w:sz w:val="28"/>
+                <w:szCs w:val="28"/>
+              </w:rPr>
+            </w:pPr>
+          </w:p>
+          <w:p>
+            <w:pPr>
+              <w:pStyle w:val="Paragrafoelenco"/>
+              <w:numPr>
+                <w:ilvl w:val="0"/>
+                <w:numId w:val="24"/>
+              </w:numPr>
+              <w:rPr>
+                <w:sz w:val="28"/>
+                <w:szCs w:val="28"/>
+              </w:rPr>
+            </w:pPr>
+            <w:r>
+              <w:rPr>
+                <w:sz w:val="28"/>
+                <w:szCs w:val="28"/>
+              </w:rPr>
+              <w:t xml:space="preserve">Il cliente </w:t>
+            </w:r>
+            <w:r>
+              <w:rPr>
+                <w:sz w:val="28"/>
+                <w:szCs w:val="28"/>
+              </w:rPr>
+              <w:t>seleziona l’opzione per l’acquisto degli articoli contenuti nel carrello</w:t>
+            </w:r>
+          </w:p>
+          <w:p>
+            <w:pPr>
+              <w:pStyle w:val="Paragrafoelenco"/>
+              <w:numPr>
+                <w:ilvl w:val="0"/>
+                <w:numId w:val="24"/>
+              </w:numPr>
+              <w:rPr>
+                <w:sz w:val="28"/>
+                <w:szCs w:val="28"/>
+              </w:rPr>
+            </w:pPr>
+            <w:r>
+              <w:rPr>
+                <w:sz w:val="28"/>
+                <w:szCs w:val="28"/>
+              </w:rPr>
+              <w:t xml:space="preserve">Il </w:t>
+            </w:r>
+            <w:r>
+              <w:rPr>
+                <w:sz w:val="28"/>
+                <w:szCs w:val="28"/>
+              </w:rPr>
+              <w:t xml:space="preserve">sistema chiede al cliente le informazioni sulla spedizione (indirizzo di spedizione, città, CAP) </w:t>
+            </w:r>
+          </w:p>
+          <w:p>
+            <w:pPr>
+              <w:pStyle w:val="Paragrafoelenco"/>
+              <w:numPr>
+                <w:ilvl w:val="0"/>
+                <w:numId w:val="24"/>
+              </w:numPr>
+              <w:rPr>
+                <w:sz w:val="28"/>
+                <w:szCs w:val="28"/>
+              </w:rPr>
+            </w:pPr>
+            <w:r>
+              <w:rPr>
+                <w:sz w:val="28"/>
+                <w:szCs w:val="28"/>
+              </w:rPr>
+              <w:t>Il cliente inserisce le informazioni richieste dal sistema</w:t>
+            </w:r>
+          </w:p>
+          <w:p>
+            <w:pPr>
+              <w:pStyle w:val="Paragrafoelenco"/>
+              <w:numPr>
+                <w:ilvl w:val="0"/>
+                <w:numId w:val="24"/>
+              </w:numPr>
+              <w:rPr>
+                <w:sz w:val="28"/>
+                <w:szCs w:val="28"/>
+              </w:rPr>
+            </w:pPr>
+            <w:r>
+              <w:rPr>
+                <w:sz w:val="28"/>
+                <w:szCs w:val="28"/>
+              </w:rPr>
+              <w:t>Il sistema chiede al cliente la modalità di pagamento preferita e le informazioni relative al sistema di pagamento scelto (numero carta,</w:t>
+            </w:r>
+            <w:r>
+              <w:rPr>
+                <w:sz w:val="28"/>
+                <w:szCs w:val="28"/>
+              </w:rPr>
+              <w:t xml:space="preserve"> codice a tre cifre</w:t>
+            </w:r>
+            <w:r>
+              <w:rPr>
+                <w:sz w:val="28"/>
+                <w:szCs w:val="28"/>
+              </w:rPr>
+              <w:t>)</w:t>
+            </w:r>
+          </w:p>
+          <w:p>
+            <w:pPr>
+              <w:pStyle w:val="Paragrafoelenco"/>
+              <w:numPr>
+                <w:ilvl w:val="0"/>
+                <w:numId w:val="24"/>
+              </w:numPr>
+              <w:rPr>
+                <w:sz w:val="28"/>
+                <w:szCs w:val="28"/>
+              </w:rPr>
+            </w:pPr>
+            <w:r>
+              <w:rPr>
+                <w:sz w:val="28"/>
+                <w:szCs w:val="28"/>
+              </w:rPr>
+              <w:t>Il cliente fornisce i dati relativi alla modalità di pagamento e conferma l’acquisto</w:t>
+            </w:r>
+          </w:p>
+          <w:p>
+            <w:pPr>
+              <w:pStyle w:val="Paragrafoelenco"/>
+              <w:numPr>
+                <w:ilvl w:val="0"/>
+                <w:numId w:val="24"/>
+              </w:numPr>
+              <w:rPr>
+                <w:sz w:val="28"/>
+                <w:szCs w:val="28"/>
+              </w:rPr>
+            </w:pPr>
+            <w:r>
+              <w:rPr>
+                <w:sz w:val="28"/>
+                <w:szCs w:val="28"/>
+              </w:rPr>
+              <w:t>Il sistema notifica il successo dell’operazione</w:t>
+            </w:r>
+          </w:p>
+          <w:p>
+            <w:pPr>
+              <w:ind w:left="360"/>
               <w:rPr>
                 <w:sz w:val="28"/>
                 <w:szCs w:val="28"/>
@@ -6896,42 +7758,19 @@
     </w:tbl>
     <w:p>
       <w:pPr>
-        <w:rPr>
-          <w:sz w:val="28"/>
-          <w:szCs w:val="28"/>
-        </w:rPr>
-      </w:pPr>
-    </w:p>
-    <w:p>
-      <w:pPr>
-        <w:rPr>
-          <w:sz w:val="28"/>
-          <w:szCs w:val="28"/>
-        </w:rPr>
-      </w:pPr>
-    </w:p>
-    <w:p>
-      <w:pPr>
-        <w:rPr>
-          <w:sz w:val="28"/>
-          <w:szCs w:val="28"/>
-        </w:rPr>
-      </w:pPr>
-    </w:p>
-    <w:p>
-      <w:pPr>
         <w:pStyle w:val="Titolo2"/>
         <w:rPr>
           <w:sz w:val="32"/>
           <w:szCs w:val="32"/>
         </w:rPr>
       </w:pPr>
-      <w:bookmarkStart w:id="8" w:name="_Toc27465269"/>
+      <w:bookmarkStart w:id="7" w:name="_Toc27465268"/>
       <w:r>
         <w:rPr>
           <w:sz w:val="32"/>
           <w:szCs w:val="32"/>
         </w:rPr>
+        <w:lastRenderedPageBreak/>
         <w:t xml:space="preserve">Caso d’uso </w:t>
       </w:r>
       <w:r>
@@ -6953,9 +7792,9 @@
           <w:sz w:val="32"/>
           <w:szCs w:val="32"/>
         </w:rPr>
-        <w:t>Rimozione componente</w:t>
+        <w:t>Registrazione cliente</w:t>
       </w:r>
-      <w:bookmarkEnd w:id="8"/>
+      <w:bookmarkEnd w:id="7"/>
     </w:p>
     <w:p>
       <w:pPr>
@@ -7025,15 +7864,15 @@
                 <w:sz w:val="28"/>
                 <w:szCs w:val="28"/>
               </w:rPr>
-              <w:t>6</w:t>
-            </w:r>
-            <w:r>
-              <w:rPr>
-                <w:b/>
-                <w:sz w:val="28"/>
-                <w:szCs w:val="28"/>
-              </w:rPr>
-              <w:t>: Rimozione componente</w:t>
+              <w:t>5</w:t>
+            </w:r>
+            <w:r>
+              <w:rPr>
+                <w:b/>
+                <w:sz w:val="28"/>
+                <w:szCs w:val="28"/>
+              </w:rPr>
+              <w:t>: Registrazione cliente</w:t>
             </w:r>
           </w:p>
         </w:tc>
@@ -7078,7 +7917,7 @@
                 <w:sz w:val="28"/>
                 <w:szCs w:val="28"/>
               </w:rPr>
-              <w:t>Amministratore del sistema</w:t>
+              <w:t xml:space="preserve">Cliente </w:t>
             </w:r>
           </w:p>
         </w:tc>
@@ -7116,19 +7955,41 @@
               <w:pStyle w:val="Paragrafoelenco"/>
               <w:numPr>
                 <w:ilvl w:val="0"/>
-                <w:numId w:val="21"/>
+                <w:numId w:val="20"/>
               </w:numPr>
-              <w:rPr>
-                <w:sz w:val="28"/>
-                <w:szCs w:val="28"/>
-              </w:rPr>
-            </w:pPr>
-            <w:r>
-              <w:rPr>
-                <w:sz w:val="28"/>
-                <w:szCs w:val="28"/>
-              </w:rPr>
-              <w:t>L’amministratore richiede al sistema di poter rimuovere un componente dai prodotti disponibili.</w:t>
+              <w:autoSpaceDE w:val="0"/>
+              <w:autoSpaceDN w:val="0"/>
+              <w:adjustRightInd w:val="0"/>
+              <w:rPr>
+                <w:rFonts w:cstheme="minorHAnsi"/>
+                <w:sz w:val="28"/>
+                <w:szCs w:val="28"/>
+              </w:rPr>
+            </w:pPr>
+            <w:r>
+              <w:rPr>
+                <w:rFonts w:cstheme="minorHAnsi"/>
+                <w:sz w:val="28"/>
+                <w:szCs w:val="28"/>
+              </w:rPr>
+              <w:t xml:space="preserve">Il cliente richiede al sistema di poter effettuare </w:t>
+            </w:r>
+            <w:r>
+              <w:rPr>
+                <w:rFonts w:cstheme="minorHAnsi"/>
+                <w:b/>
+                <w:sz w:val="28"/>
+                <w:szCs w:val="28"/>
+              </w:rPr>
+              <w:t>una nuova registrazione</w:t>
+            </w:r>
+            <w:r>
+              <w:rPr>
+                <w:rFonts w:cstheme="minorHAnsi"/>
+                <w:sz w:val="28"/>
+                <w:szCs w:val="28"/>
+              </w:rPr>
+              <w:t>.</w:t>
             </w:r>
           </w:p>
           <w:p>
@@ -7136,19 +7997,25 @@
               <w:pStyle w:val="Paragrafoelenco"/>
               <w:numPr>
                 <w:ilvl w:val="0"/>
-                <w:numId w:val="21"/>
+                <w:numId w:val="20"/>
               </w:numPr>
-              <w:rPr>
-                <w:sz w:val="28"/>
-                <w:szCs w:val="28"/>
-              </w:rPr>
-            </w:pPr>
-            <w:r>
-              <w:rPr>
-                <w:sz w:val="28"/>
-                <w:szCs w:val="28"/>
-              </w:rPr>
-              <w:t>Il sistema richiede il codice del componente da rimuovere.</w:t>
+              <w:autoSpaceDE w:val="0"/>
+              <w:autoSpaceDN w:val="0"/>
+              <w:adjustRightInd w:val="0"/>
+              <w:rPr>
+                <w:rFonts w:cstheme="minorHAnsi"/>
+                <w:sz w:val="28"/>
+                <w:szCs w:val="28"/>
+                <w:u w:val="single"/>
+              </w:rPr>
+            </w:pPr>
+            <w:r>
+              <w:rPr>
+                <w:rFonts w:cstheme="minorHAnsi"/>
+                <w:sz w:val="28"/>
+                <w:szCs w:val="28"/>
+              </w:rPr>
+              <w:t>Il sistema richiede i dati del cliente (nome, cognome, e-mail, password ecc.).</w:t>
             </w:r>
           </w:p>
           <w:p>
@@ -7156,33 +8023,21 @@
               <w:pStyle w:val="Paragrafoelenco"/>
               <w:numPr>
                 <w:ilvl w:val="0"/>
-                <w:numId w:val="21"/>
+                <w:numId w:val="20"/>
               </w:numPr>
               <w:rPr>
-                <w:sz w:val="28"/>
-                <w:szCs w:val="28"/>
-              </w:rPr>
-            </w:pPr>
-            <w:r>
-              <w:rPr>
-                <w:sz w:val="28"/>
-                <w:szCs w:val="28"/>
-              </w:rPr>
-              <w:t>L’amministratore fornisce al sistema il codice del componente</w:t>
-            </w:r>
-            <w:r>
-              <w:rPr>
-                <w:sz w:val="28"/>
-                <w:szCs w:val="28"/>
-              </w:rPr>
-              <w:t xml:space="preserve"> da rimuovere</w:t>
-            </w:r>
-            <w:r>
-              <w:rPr>
-                <w:sz w:val="28"/>
-                <w:szCs w:val="28"/>
-              </w:rPr>
-              <w:t>.</w:t>
+                <w:rFonts w:cstheme="minorHAnsi"/>
+                <w:sz w:val="28"/>
+                <w:szCs w:val="28"/>
+              </w:rPr>
+            </w:pPr>
+            <w:r>
+              <w:rPr>
+                <w:rFonts w:cstheme="minorHAnsi"/>
+                <w:sz w:val="28"/>
+                <w:szCs w:val="28"/>
+              </w:rPr>
+              <w:t>Il cliente inserisce tutti i suoi dati.</w:t>
             </w:r>
           </w:p>
           <w:p>
@@ -7190,26 +8045,34 @@
               <w:pStyle w:val="Paragrafoelenco"/>
               <w:numPr>
                 <w:ilvl w:val="0"/>
-                <w:numId w:val="21"/>
+                <w:numId w:val="20"/>
               </w:numPr>
               <w:rPr>
-                <w:sz w:val="28"/>
-                <w:szCs w:val="28"/>
-              </w:rPr>
-            </w:pPr>
-            <w:r>
-              <w:rPr>
-                <w:sz w:val="28"/>
-                <w:szCs w:val="28"/>
-              </w:rPr>
-              <w:t>Il sistema verifica la presenza del componente e lo rimuove.</w:t>
-            </w:r>
+                <w:rFonts w:cstheme="minorHAnsi"/>
+                <w:sz w:val="28"/>
+                <w:szCs w:val="28"/>
+              </w:rPr>
+            </w:pPr>
+            <w:r>
+              <w:rPr>
+                <w:rFonts w:cstheme="minorHAnsi"/>
+                <w:sz w:val="28"/>
+                <w:szCs w:val="28"/>
+              </w:rPr>
+              <w:t>Il sistema notifica al cliente l’avvenuta registrazione mostrando un riepilogo delle informazioni non sensibili</w:t>
+            </w:r>
+          </w:p>
+          <w:p>
+            <w:pPr>
+              <w:rPr>
+                <w:sz w:val="28"/>
+                <w:szCs w:val="28"/>
+              </w:rPr>
+            </w:pPr>
           </w:p>
         </w:tc>
       </w:tr>
     </w:tbl>
-    <w:p/>
-    <w:p/>
     <w:p>
       <w:pPr>
         <w:rPr>
@@ -7228,18 +8091,27 @@
     </w:p>
     <w:p>
       <w:pPr>
+        <w:rPr>
+          <w:sz w:val="28"/>
+          <w:szCs w:val="28"/>
+        </w:rPr>
+      </w:pPr>
+    </w:p>
+    <w:p>
+      <w:pPr>
         <w:pStyle w:val="Titolo2"/>
         <w:rPr>
           <w:sz w:val="32"/>
           <w:szCs w:val="32"/>
         </w:rPr>
       </w:pPr>
-      <w:bookmarkStart w:id="9" w:name="_Toc27465270"/>
+      <w:bookmarkStart w:id="8" w:name="_Toc27465269"/>
       <w:r>
         <w:rPr>
           <w:sz w:val="32"/>
           <w:szCs w:val="32"/>
         </w:rPr>
+        <w:lastRenderedPageBreak/>
         <w:t xml:space="preserve">Caso d’uso </w:t>
       </w:r>
       <w:r>
@@ -7261,9 +8133,9 @@
           <w:sz w:val="32"/>
           <w:szCs w:val="32"/>
         </w:rPr>
-        <w:t>Crea promozione</w:t>
+        <w:t>Rimozione componente</w:t>
       </w:r>
-      <w:bookmarkEnd w:id="9"/>
+      <w:bookmarkEnd w:id="8"/>
     </w:p>
     <w:p>
       <w:pPr>
@@ -7333,23 +8205,15 @@
                 <w:sz w:val="28"/>
                 <w:szCs w:val="28"/>
               </w:rPr>
-              <w:t>7</w:t>
-            </w:r>
-            <w:r>
-              <w:rPr>
-                <w:b/>
-                <w:sz w:val="28"/>
-                <w:szCs w:val="28"/>
-              </w:rPr>
-              <w:t xml:space="preserve">: </w:t>
-            </w:r>
-            <w:r>
-              <w:rPr>
-                <w:b/>
-                <w:sz w:val="28"/>
-                <w:szCs w:val="28"/>
-              </w:rPr>
-              <w:t>Crea promozione</w:t>
+              <w:t>6</w:t>
+            </w:r>
+            <w:r>
+              <w:rPr>
+                <w:b/>
+                <w:sz w:val="28"/>
+                <w:szCs w:val="28"/>
+              </w:rPr>
+              <w:t>: Rimozione componente</w:t>
             </w:r>
           </w:p>
         </w:tc>
@@ -7419,7 +8283,6 @@
                 <w:sz w:val="28"/>
                 <w:szCs w:val="28"/>
               </w:rPr>
-              <w:lastRenderedPageBreak/>
               <w:t>Scenario principale di successo</w:t>
             </w:r>
           </w:p>
@@ -7433,7 +8296,7 @@
               <w:pStyle w:val="Paragrafoelenco"/>
               <w:numPr>
                 <w:ilvl w:val="0"/>
-                <w:numId w:val="22"/>
+                <w:numId w:val="21"/>
               </w:numPr>
               <w:rPr>
                 <w:sz w:val="28"/>
@@ -7445,7 +8308,7 @@
                 <w:sz w:val="28"/>
                 <w:szCs w:val="28"/>
               </w:rPr>
-              <w:t>L’amministratore richiede al sistema di inserire una nuova promozione.</w:t>
+              <w:t>L’amministratore richiede al sistema di poter rimuovere un componente dai prodotti disponibili.</w:t>
             </w:r>
           </w:p>
           <w:p>
@@ -7453,7 +8316,7 @@
               <w:pStyle w:val="Paragrafoelenco"/>
               <w:numPr>
                 <w:ilvl w:val="0"/>
-                <w:numId w:val="22"/>
+                <w:numId w:val="21"/>
               </w:numPr>
               <w:rPr>
                 <w:sz w:val="28"/>
@@ -7465,21 +8328,7 @@
                 <w:sz w:val="28"/>
                 <w:szCs w:val="28"/>
               </w:rPr>
-              <w:t>Il sistema richiede all’amministratore</w:t>
-            </w:r>
-            <w:r>
-              <w:rPr>
-                <w:sz w:val="28"/>
-                <w:szCs w:val="28"/>
-              </w:rPr>
-              <w:t xml:space="preserve"> i prodotti sui quali applicare la promozione</w:t>
-            </w:r>
-            <w:r>
-              <w:rPr>
-                <w:sz w:val="28"/>
-                <w:szCs w:val="28"/>
-              </w:rPr>
-              <w:t>.</w:t>
+              <w:t>Il sistema richiede il codice del componente da rimuovere.</w:t>
             </w:r>
           </w:p>
           <w:p>
@@ -7487,7 +8336,7 @@
               <w:pStyle w:val="Paragrafoelenco"/>
               <w:numPr>
                 <w:ilvl w:val="0"/>
-                <w:numId w:val="22"/>
+                <w:numId w:val="21"/>
               </w:numPr>
               <w:rPr>
                 <w:sz w:val="28"/>
@@ -7499,14 +8348,14 @@
                 <w:sz w:val="28"/>
                 <w:szCs w:val="28"/>
               </w:rPr>
-              <w:t>L’amministratore</w:t>
-            </w:r>
-            <w:r>
-              <w:rPr>
-                <w:sz w:val="28"/>
-                <w:szCs w:val="28"/>
-              </w:rPr>
-              <w:t xml:space="preserve"> inserisce i codici dei prodotti in promozione</w:t>
+              <w:t>L’amministratore fornisce al sistema il codice del componente</w:t>
+            </w:r>
+            <w:r>
+              <w:rPr>
+                <w:sz w:val="28"/>
+                <w:szCs w:val="28"/>
+              </w:rPr>
+              <w:t xml:space="preserve"> da rimuovere</w:t>
             </w:r>
             <w:r>
               <w:rPr>
@@ -7521,7 +8370,7 @@
               <w:pStyle w:val="Paragrafoelenco"/>
               <w:numPr>
                 <w:ilvl w:val="0"/>
-                <w:numId w:val="22"/>
+                <w:numId w:val="21"/>
               </w:numPr>
               <w:rPr>
                 <w:sz w:val="28"/>
@@ -7533,103 +8382,7 @@
                 <w:sz w:val="28"/>
                 <w:szCs w:val="28"/>
               </w:rPr>
-              <w:t>Il sistema chiede all’a</w:t>
-            </w:r>
-            <w:r>
-              <w:rPr>
-                <w:sz w:val="28"/>
-                <w:szCs w:val="28"/>
-              </w:rPr>
-              <w:t>mministratore</w:t>
-            </w:r>
-            <w:r>
-              <w:rPr>
-                <w:sz w:val="28"/>
-                <w:szCs w:val="28"/>
-              </w:rPr>
-              <w:t xml:space="preserve"> la percentuale di sconto da applicare.</w:t>
-            </w:r>
-          </w:p>
-          <w:p>
-            <w:pPr>
-              <w:pStyle w:val="Paragrafoelenco"/>
-              <w:numPr>
-                <w:ilvl w:val="0"/>
-                <w:numId w:val="22"/>
-              </w:numPr>
-              <w:rPr>
-                <w:sz w:val="28"/>
-                <w:szCs w:val="28"/>
-              </w:rPr>
-            </w:pPr>
-            <w:r>
-              <w:rPr>
-                <w:sz w:val="28"/>
-                <w:szCs w:val="28"/>
-              </w:rPr>
-              <w:t>L’amministratore inserisce la percentuale di sconto.</w:t>
-            </w:r>
-          </w:p>
-          <w:p>
-            <w:pPr>
-              <w:pStyle w:val="Paragrafoelenco"/>
-              <w:numPr>
-                <w:ilvl w:val="0"/>
-                <w:numId w:val="22"/>
-              </w:numPr>
-              <w:rPr>
-                <w:sz w:val="28"/>
-                <w:szCs w:val="28"/>
-              </w:rPr>
-            </w:pPr>
-            <w:r>
-              <w:rPr>
-                <w:sz w:val="28"/>
-                <w:szCs w:val="28"/>
-              </w:rPr>
-              <w:t>Il sistema applica</w:t>
-            </w:r>
-            <w:r>
-              <w:rPr>
-                <w:sz w:val="28"/>
-                <w:szCs w:val="28"/>
-              </w:rPr>
-              <w:t xml:space="preserve"> percentuale di sconto ai prodotti indicatogli </w:t>
-            </w:r>
-            <w:r>
-              <w:rPr>
-                <w:sz w:val="28"/>
-                <w:szCs w:val="28"/>
-              </w:rPr>
-              <w:t>e</w:t>
-            </w:r>
-            <w:r>
-              <w:rPr>
-                <w:sz w:val="28"/>
-                <w:szCs w:val="28"/>
-              </w:rPr>
-              <w:t xml:space="preserve"> </w:t>
-            </w:r>
-            <w:r>
-              <w:rPr>
-                <w:sz w:val="28"/>
-                <w:szCs w:val="28"/>
-              </w:rPr>
-              <w:t>comunica all’admin i</w:t>
-            </w:r>
-            <w:r>
-              <w:rPr>
-                <w:sz w:val="28"/>
-                <w:szCs w:val="28"/>
-              </w:rPr>
-              <w:t>l costo dei prodotti scontati</w:t>
-            </w:r>
-            <w:r>
-              <w:rPr>
-                <w:sz w:val="28"/>
-                <w:szCs w:val="28"/>
-              </w:rPr>
-              <w:t>.</w:t>
+              <w:t>Il sistema verifica la presenza del componente e lo rimuove.</w:t>
             </w:r>
           </w:p>
         </w:tc>
@@ -7637,8 +8390,22 @@
     </w:tbl>
     <w:p/>
     <w:p/>
-    <w:p/>
-    <w:p/>
+    <w:p>
+      <w:pPr>
+        <w:rPr>
+          <w:sz w:val="28"/>
+          <w:szCs w:val="28"/>
+        </w:rPr>
+      </w:pPr>
+    </w:p>
+    <w:p>
+      <w:pPr>
+        <w:rPr>
+          <w:sz w:val="28"/>
+          <w:szCs w:val="28"/>
+        </w:rPr>
+      </w:pPr>
+    </w:p>
     <w:p>
       <w:pPr>
         <w:pStyle w:val="Titolo2"/>
@@ -7647,7 +8414,7 @@
           <w:szCs w:val="32"/>
         </w:rPr>
       </w:pPr>
-      <w:bookmarkStart w:id="10" w:name="_Toc27465271"/>
+      <w:bookmarkStart w:id="9" w:name="_Toc27465270"/>
       <w:r>
         <w:rPr>
           <w:sz w:val="32"/>
@@ -7674,9 +8441,9 @@
           <w:sz w:val="32"/>
           <w:szCs w:val="32"/>
         </w:rPr>
-        <w:t>Modifica ordine</w:t>
+        <w:t>Crea promozione</w:t>
       </w:r>
-      <w:bookmarkEnd w:id="10"/>
+      <w:bookmarkEnd w:id="9"/>
     </w:p>
     <w:p>
       <w:pPr>
@@ -7746,7 +8513,7 @@
                 <w:sz w:val="28"/>
                 <w:szCs w:val="28"/>
               </w:rPr>
-              <w:t>8</w:t>
+              <w:t>7</w:t>
             </w:r>
             <w:r>
               <w:rPr>
@@ -7762,7 +8529,7 @@
                 <w:sz w:val="28"/>
                 <w:szCs w:val="28"/>
               </w:rPr>
-              <w:t>Modifica ordine</w:t>
+              <w:t>Crea promozione</w:t>
             </w:r>
           </w:p>
         </w:tc>
@@ -7807,7 +8574,7 @@
                 <w:sz w:val="28"/>
                 <w:szCs w:val="28"/>
               </w:rPr>
-              <w:t>Cliente</w:t>
+              <w:t>Amministratore del sistema</w:t>
             </w:r>
           </w:p>
         </w:tc>
@@ -7845,7 +8612,7 @@
               <w:pStyle w:val="Paragrafoelenco"/>
               <w:numPr>
                 <w:ilvl w:val="0"/>
-                <w:numId w:val="23"/>
+                <w:numId w:val="22"/>
               </w:numPr>
               <w:rPr>
                 <w:sz w:val="28"/>
@@ -7857,7 +8624,7 @@
                 <w:sz w:val="28"/>
                 <w:szCs w:val="28"/>
               </w:rPr>
-              <w:t>Il cliente accede ai suoi ordini e seleziona l’ordine da modificare.</w:t>
+              <w:t>L’amministratore richiede al sistema di inserire una nuova promozione.</w:t>
             </w:r>
           </w:p>
           <w:p>
@@ -7865,7 +8632,7 @@
               <w:pStyle w:val="Paragrafoelenco"/>
               <w:numPr>
                 <w:ilvl w:val="0"/>
-                <w:numId w:val="23"/>
+                <w:numId w:val="22"/>
               </w:numPr>
               <w:rPr>
                 <w:sz w:val="28"/>
@@ -7877,7 +8644,21 @@
                 <w:sz w:val="28"/>
                 <w:szCs w:val="28"/>
               </w:rPr>
-              <w:t>Il sistema richiede al cliente quale informazione sulla spedizione vuole modificare (indirizzo di spedizione, data di consegna, ecc..).</w:t>
+              <w:t>Il sistema richiede all’amministratore</w:t>
+            </w:r>
+            <w:r>
+              <w:rPr>
+                <w:sz w:val="28"/>
+                <w:szCs w:val="28"/>
+              </w:rPr>
+              <w:t xml:space="preserve"> i prodotti sui quali applicare la promozione</w:t>
+            </w:r>
+            <w:r>
+              <w:rPr>
+                <w:sz w:val="28"/>
+                <w:szCs w:val="28"/>
+              </w:rPr>
+              <w:t>.</w:t>
             </w:r>
           </w:p>
           <w:p>
@@ -7885,7 +8666,7 @@
               <w:pStyle w:val="Paragrafoelenco"/>
               <w:numPr>
                 <w:ilvl w:val="0"/>
-                <w:numId w:val="23"/>
+                <w:numId w:val="22"/>
               </w:numPr>
               <w:rPr>
                 <w:sz w:val="28"/>
@@ -7897,14 +8678,21 @@
                 <w:sz w:val="28"/>
                 <w:szCs w:val="28"/>
               </w:rPr>
-              <w:t xml:space="preserve">Il cliente </w:t>
-            </w:r>
-            <w:r>
-              <w:rPr>
-                <w:sz w:val="28"/>
-                <w:szCs w:val="28"/>
-              </w:rPr>
-              <w:t>fornisce al sistema le nuove informazioni sulla spedizione</w:t>
+              <w:t>L’amministratore</w:t>
+            </w:r>
+            <w:r>
+              <w:rPr>
+                <w:sz w:val="28"/>
+                <w:szCs w:val="28"/>
+              </w:rPr>
+              <w:t xml:space="preserve"> inserisce i codici dei prodotti in promozione</w:t>
+            </w:r>
+            <w:r>
+              <w:rPr>
+                <w:sz w:val="28"/>
+                <w:szCs w:val="28"/>
+              </w:rPr>
+              <w:t>.</w:t>
             </w:r>
           </w:p>
           <w:p>
@@ -7912,7 +8700,7 @@
               <w:pStyle w:val="Paragrafoelenco"/>
               <w:numPr>
                 <w:ilvl w:val="0"/>
-                <w:numId w:val="23"/>
+                <w:numId w:val="22"/>
               </w:numPr>
               <w:rPr>
                 <w:sz w:val="28"/>
@@ -7924,7 +8712,103 @@
                 <w:sz w:val="28"/>
                 <w:szCs w:val="28"/>
               </w:rPr>
-              <w:t>Il sistema registra le modifiche e conferma il buon esito dell’operazione.</w:t>
+              <w:t>Il sistema chiede all’a</w:t>
+            </w:r>
+            <w:r>
+              <w:rPr>
+                <w:sz w:val="28"/>
+                <w:szCs w:val="28"/>
+              </w:rPr>
+              <w:t>mministratore</w:t>
+            </w:r>
+            <w:r>
+              <w:rPr>
+                <w:sz w:val="28"/>
+                <w:szCs w:val="28"/>
+              </w:rPr>
+              <w:t xml:space="preserve"> la percentuale di sconto da applicare.</w:t>
+            </w:r>
+          </w:p>
+          <w:p>
+            <w:pPr>
+              <w:pStyle w:val="Paragrafoelenco"/>
+              <w:numPr>
+                <w:ilvl w:val="0"/>
+                <w:numId w:val="22"/>
+              </w:numPr>
+              <w:rPr>
+                <w:sz w:val="28"/>
+                <w:szCs w:val="28"/>
+              </w:rPr>
+            </w:pPr>
+            <w:r>
+              <w:rPr>
+                <w:sz w:val="28"/>
+                <w:szCs w:val="28"/>
+              </w:rPr>
+              <w:t>L’amministratore inserisce la percentuale di sconto.</w:t>
+            </w:r>
+          </w:p>
+          <w:p>
+            <w:pPr>
+              <w:pStyle w:val="Paragrafoelenco"/>
+              <w:numPr>
+                <w:ilvl w:val="0"/>
+                <w:numId w:val="22"/>
+              </w:numPr>
+              <w:rPr>
+                <w:sz w:val="28"/>
+                <w:szCs w:val="28"/>
+              </w:rPr>
+            </w:pPr>
+            <w:r>
+              <w:rPr>
+                <w:sz w:val="28"/>
+                <w:szCs w:val="28"/>
+              </w:rPr>
+              <w:t>Il sistema applica</w:t>
+            </w:r>
+            <w:r>
+              <w:rPr>
+                <w:sz w:val="28"/>
+                <w:szCs w:val="28"/>
+              </w:rPr>
+              <w:t xml:space="preserve"> percentuale di sconto ai prodotti indicatogli </w:t>
+            </w:r>
+            <w:r>
+              <w:rPr>
+                <w:sz w:val="28"/>
+                <w:szCs w:val="28"/>
+              </w:rPr>
+              <w:t>e</w:t>
+            </w:r>
+            <w:r>
+              <w:rPr>
+                <w:sz w:val="28"/>
+                <w:szCs w:val="28"/>
+              </w:rPr>
+              <w:t xml:space="preserve"> </w:t>
+            </w:r>
+            <w:r>
+              <w:rPr>
+                <w:sz w:val="28"/>
+                <w:szCs w:val="28"/>
+              </w:rPr>
+              <w:t>comunica all’admin i</w:t>
+            </w:r>
+            <w:r>
+              <w:rPr>
+                <w:sz w:val="28"/>
+                <w:szCs w:val="28"/>
+              </w:rPr>
+              <w:t>l costo dei prodotti scontati</w:t>
+            </w:r>
+            <w:r>
+              <w:rPr>
+                <w:sz w:val="28"/>
+                <w:szCs w:val="28"/>
+              </w:rPr>
+              <w:t>.</w:t>
             </w:r>
           </w:p>
         </w:tc>
@@ -7942,6 +8826,301 @@
           <w:szCs w:val="32"/>
         </w:rPr>
       </w:pPr>
+      <w:bookmarkStart w:id="10" w:name="_Toc27465271"/>
+      <w:r>
+        <w:rPr>
+          <w:sz w:val="32"/>
+          <w:szCs w:val="32"/>
+        </w:rPr>
+        <w:t xml:space="preserve">Caso d’uso </w:t>
+      </w:r>
+      <w:r>
+        <w:rPr>
+          <w:sz w:val="32"/>
+          <w:szCs w:val="32"/>
+        </w:rPr>
+        <w:t>9</w:t>
+      </w:r>
+      <w:r>
+        <w:rPr>
+          <w:sz w:val="32"/>
+          <w:szCs w:val="32"/>
+        </w:rPr>
+        <w:t xml:space="preserve">: </w:t>
+      </w:r>
+      <w:r>
+        <w:rPr>
+          <w:sz w:val="32"/>
+          <w:szCs w:val="32"/>
+        </w:rPr>
+        <w:t>Modifica ordine</w:t>
+      </w:r>
+      <w:bookmarkEnd w:id="10"/>
+    </w:p>
+    <w:p>
+      <w:pPr>
+        <w:rPr>
+          <w:sz w:val="28"/>
+          <w:szCs w:val="28"/>
+        </w:rPr>
+      </w:pPr>
+    </w:p>
+    <w:tbl>
+      <w:tblPr>
+        <w:tblStyle w:val="Grigliatabella"/>
+        <w:tblW w:w="0" w:type="auto"/>
+        <w:tblLook w:val="04A0" w:firstRow="1" w:lastRow="0" w:firstColumn="1" w:lastColumn="0" w:noHBand="0" w:noVBand="1"/>
+      </w:tblPr>
+      <w:tblGrid>
+        <w:gridCol w:w="1980"/>
+        <w:gridCol w:w="7648"/>
+      </w:tblGrid>
+      <w:tr>
+        <w:tc>
+          <w:tcPr>
+            <w:tcW w:w="1980" w:type="dxa"/>
+            <w:shd w:val="clear" w:color="auto" w:fill="E7E6E6" w:themeFill="background2"/>
+          </w:tcPr>
+          <w:p>
+            <w:pPr>
+              <w:rPr>
+                <w:b/>
+                <w:sz w:val="28"/>
+                <w:szCs w:val="28"/>
+              </w:rPr>
+            </w:pPr>
+            <w:r>
+              <w:rPr>
+                <w:b/>
+                <w:sz w:val="28"/>
+                <w:szCs w:val="28"/>
+              </w:rPr>
+              <w:t>Nome del caso d’uso</w:t>
+            </w:r>
+          </w:p>
+        </w:tc>
+        <w:tc>
+          <w:tcPr>
+            <w:tcW w:w="7648" w:type="dxa"/>
+          </w:tcPr>
+          <w:p>
+            <w:pPr>
+              <w:rPr>
+                <w:b/>
+                <w:sz w:val="28"/>
+                <w:szCs w:val="28"/>
+              </w:rPr>
+            </w:pPr>
+            <w:r>
+              <w:rPr>
+                <w:b/>
+                <w:sz w:val="28"/>
+                <w:szCs w:val="28"/>
+              </w:rPr>
+              <w:t>UC</w:t>
+            </w:r>
+            <w:r>
+              <w:rPr>
+                <w:b/>
+                <w:sz w:val="28"/>
+                <w:szCs w:val="28"/>
+              </w:rPr>
+              <w:t>8</w:t>
+            </w:r>
+            <w:r>
+              <w:rPr>
+                <w:b/>
+                <w:sz w:val="28"/>
+                <w:szCs w:val="28"/>
+              </w:rPr>
+              <w:t xml:space="preserve">: </w:t>
+            </w:r>
+            <w:r>
+              <w:rPr>
+                <w:b/>
+                <w:sz w:val="28"/>
+                <w:szCs w:val="28"/>
+              </w:rPr>
+              <w:t>Modifica ordine</w:t>
+            </w:r>
+          </w:p>
+        </w:tc>
+      </w:tr>
+      <w:tr>
+        <w:tc>
+          <w:tcPr>
+            <w:tcW w:w="1980" w:type="dxa"/>
+            <w:shd w:val="clear" w:color="auto" w:fill="E7E6E6" w:themeFill="background2"/>
+          </w:tcPr>
+          <w:p>
+            <w:pPr>
+              <w:rPr>
+                <w:b/>
+                <w:sz w:val="28"/>
+                <w:szCs w:val="28"/>
+              </w:rPr>
+            </w:pPr>
+            <w:r>
+              <w:rPr>
+                <w:b/>
+                <w:sz w:val="28"/>
+                <w:szCs w:val="28"/>
+              </w:rPr>
+              <w:t>Attore primario</w:t>
+            </w:r>
+          </w:p>
+        </w:tc>
+        <w:tc>
+          <w:tcPr>
+            <w:tcW w:w="7648" w:type="dxa"/>
+          </w:tcPr>
+          <w:p>
+            <w:pPr>
+              <w:rPr>
+                <w:sz w:val="28"/>
+                <w:szCs w:val="28"/>
+              </w:rPr>
+            </w:pPr>
+            <w:r>
+              <w:rPr>
+                <w:sz w:val="28"/>
+                <w:szCs w:val="28"/>
+              </w:rPr>
+              <w:t>Cliente</w:t>
+            </w:r>
+          </w:p>
+        </w:tc>
+      </w:tr>
+      <w:tr>
+        <w:tc>
+          <w:tcPr>
+            <w:tcW w:w="1980" w:type="dxa"/>
+            <w:shd w:val="clear" w:color="auto" w:fill="E7E6E6" w:themeFill="background2"/>
+          </w:tcPr>
+          <w:p>
+            <w:pPr>
+              <w:rPr>
+                <w:b/>
+                <w:sz w:val="28"/>
+                <w:szCs w:val="28"/>
+              </w:rPr>
+            </w:pPr>
+            <w:r>
+              <w:rPr>
+                <w:b/>
+                <w:sz w:val="28"/>
+                <w:szCs w:val="28"/>
+              </w:rPr>
+              <w:t>Scenario principale di successo</w:t>
+            </w:r>
+          </w:p>
+        </w:tc>
+        <w:tc>
+          <w:tcPr>
+            <w:tcW w:w="7648" w:type="dxa"/>
+          </w:tcPr>
+          <w:p>
+            <w:pPr>
+              <w:pStyle w:val="Paragrafoelenco"/>
+              <w:numPr>
+                <w:ilvl w:val="0"/>
+                <w:numId w:val="23"/>
+              </w:numPr>
+              <w:rPr>
+                <w:sz w:val="28"/>
+                <w:szCs w:val="28"/>
+              </w:rPr>
+            </w:pPr>
+            <w:r>
+              <w:rPr>
+                <w:sz w:val="28"/>
+                <w:szCs w:val="28"/>
+              </w:rPr>
+              <w:t>Il cliente accede ai suoi ordini e seleziona l’ordine da modificare.</w:t>
+            </w:r>
+          </w:p>
+          <w:p>
+            <w:pPr>
+              <w:pStyle w:val="Paragrafoelenco"/>
+              <w:numPr>
+                <w:ilvl w:val="0"/>
+                <w:numId w:val="23"/>
+              </w:numPr>
+              <w:rPr>
+                <w:sz w:val="28"/>
+                <w:szCs w:val="28"/>
+              </w:rPr>
+            </w:pPr>
+            <w:r>
+              <w:rPr>
+                <w:sz w:val="28"/>
+                <w:szCs w:val="28"/>
+              </w:rPr>
+              <w:t>Il sistema richiede al cliente quale informazione sulla spedizione vuole modificare (indirizzo di spedizione, data di consegna, ecc..).</w:t>
+            </w:r>
+          </w:p>
+          <w:p>
+            <w:pPr>
+              <w:pStyle w:val="Paragrafoelenco"/>
+              <w:numPr>
+                <w:ilvl w:val="0"/>
+                <w:numId w:val="23"/>
+              </w:numPr>
+              <w:rPr>
+                <w:sz w:val="28"/>
+                <w:szCs w:val="28"/>
+              </w:rPr>
+            </w:pPr>
+            <w:r>
+              <w:rPr>
+                <w:sz w:val="28"/>
+                <w:szCs w:val="28"/>
+              </w:rPr>
+              <w:t xml:space="preserve">Il cliente </w:t>
+            </w:r>
+            <w:r>
+              <w:rPr>
+                <w:sz w:val="28"/>
+                <w:szCs w:val="28"/>
+              </w:rPr>
+              <w:t>fornisce al sistema le nuove informazioni sulla spedizione</w:t>
+            </w:r>
+          </w:p>
+          <w:p>
+            <w:pPr>
+              <w:pStyle w:val="Paragrafoelenco"/>
+              <w:numPr>
+                <w:ilvl w:val="0"/>
+                <w:numId w:val="23"/>
+              </w:numPr>
+              <w:rPr>
+                <w:sz w:val="28"/>
+                <w:szCs w:val="28"/>
+              </w:rPr>
+            </w:pPr>
+            <w:r>
+              <w:rPr>
+                <w:sz w:val="28"/>
+                <w:szCs w:val="28"/>
+              </w:rPr>
+              <w:t>Il sistema registra le modifiche e conferma il buon esito dell’operazione.</w:t>
+            </w:r>
+          </w:p>
+        </w:tc>
+      </w:tr>
+    </w:tbl>
+    <w:p/>
+    <w:p/>
+    <w:p/>
+    <w:p/>
+    <w:p>
+      <w:pPr>
+        <w:pStyle w:val="Titolo2"/>
+        <w:rPr>
+          <w:sz w:val="32"/>
+          <w:szCs w:val="32"/>
+        </w:rPr>
+      </w:pPr>
       <w:bookmarkStart w:id="11" w:name="_Toc27465272"/>
       <w:r>
         <w:rPr>
@@ -8003,7 +9182,6 @@
           <w:sz w:val="28"/>
           <w:szCs w:val="28"/>
         </w:rPr>
-        <w:lastRenderedPageBreak/>
         <w:t xml:space="preserve">CPU </w:t>
       </w:r>
     </w:p>
@@ -8214,6 +9392,7 @@
           <w:sz w:val="28"/>
           <w:szCs w:val="28"/>
         </w:rPr>
+        <w:lastRenderedPageBreak/>
         <w:t>Una configurazione PC desktop necessita di un Power Supply (alimentatore) la cui potenza fornita deve essere uguale o inferiore alla somma dei consumi energetici di tutte le componenti.</w:t>
       </w:r>
     </w:p>
@@ -8572,7 +9751,6 @@
                 <w:sz w:val="28"/>
                 <w:szCs w:val="28"/>
               </w:rPr>
-              <w:lastRenderedPageBreak/>
               <w:t>Motherboard</w:t>
             </w:r>
           </w:p>
@@ -8834,6 +10012,7 @@
                 <w:sz w:val="28"/>
                 <w:szCs w:val="28"/>
               </w:rPr>
+              <w:lastRenderedPageBreak/>
               <w:t>PSU</w:t>
             </w:r>
           </w:p>
@@ -9323,15 +10502,7 @@
                 <w:sz w:val="28"/>
                 <w:szCs w:val="28"/>
               </w:rPr>
-              <w:t xml:space="preserve"> ovvero memoria ad accesso casuale) è un tipo di memoria </w:t>
-            </w:r>
-            <w:r>
-              <w:rPr>
-                <w:sz w:val="28"/>
-                <w:szCs w:val="28"/>
-              </w:rPr>
-              <w:lastRenderedPageBreak/>
-              <w:t>volatile caratterizzata dal permettere l'accesso diretto a qualunque indirizzo di memoria con lo stesso tempo di accesso.</w:t>
+              <w:t xml:space="preserve"> ovvero memoria ad accesso casuale) è un tipo di memoria volatile caratterizzata dal permettere l'accesso diretto a qualunque indirizzo di memoria con lo stesso tempo di accesso.</w:t>
             </w:r>
           </w:p>
           <w:p>
@@ -9371,7 +10542,6 @@
                 <w:sz w:val="28"/>
                 <w:szCs w:val="28"/>
               </w:rPr>
-              <w:lastRenderedPageBreak/>
               <w:t>Storage</w:t>
             </w:r>
             <w:r>
@@ -9559,6 +10729,7 @@
                 <w:sz w:val="28"/>
                 <w:szCs w:val="28"/>
               </w:rPr>
+              <w:lastRenderedPageBreak/>
               <w:t xml:space="preserve">Maggiore </w:t>
             </w:r>
             <w:r>
@@ -9618,6 +10789,7 @@
                 <w:sz w:val="28"/>
                 <w:szCs w:val="28"/>
               </w:rPr>
+              <w:lastRenderedPageBreak/>
               <w:t>Storage</w:t>
             </w:r>
             <w:r>
@@ -10034,7 +11206,6 @@
           <w:szCs w:val="36"/>
           <w:lang w:eastAsia="en-GB"/>
         </w:rPr>
-        <w:lastRenderedPageBreak/>
         <w:t>Documento di visione</w:t>
       </w:r>
       <w:bookmarkEnd w:id="13"/>
@@ -10155,6 +11326,7 @@
           <w:szCs w:val="32"/>
           <w:lang w:eastAsia="en-GB"/>
         </w:rPr>
+        <w:lastRenderedPageBreak/>
         <w:t>Portata</w:t>
       </w:r>
       <w:bookmarkEnd w:id="16"/>
@@ -10574,6 +11746,7 @@
                 <w:sz w:val="28"/>
                 <w:szCs w:val="28"/>
               </w:rPr>
+              <w:lastRenderedPageBreak/>
               <w:t>Benefici in caso di successo</w:t>
             </w:r>
           </w:p>
@@ -10907,15 +12080,7 @@
                 <w:sz w:val="28"/>
                 <w:szCs w:val="28"/>
               </w:rPr>
-              <w:t xml:space="preserve"> delle componenti risulta essere “PC Part Picker”, tuttavia questo </w:t>
-            </w:r>
-            <w:r>
-              <w:rPr>
-                <w:sz w:val="28"/>
-                <w:szCs w:val="28"/>
-              </w:rPr>
-              <w:lastRenderedPageBreak/>
-              <w:t>applicativo web non consente di gestire le vendite o il magazzino di un negozio di informatica.</w:t>
+              <w:t xml:space="preserve"> delle componenti risulta essere “PC Part Picker”, tuttavia questo applicativo web non consente di gestire le vendite o il magazzino di un negozio di informatica.</w:t>
             </w:r>
           </w:p>
         </w:tc>
@@ -10940,7 +12105,6 @@
                 <w:sz w:val="28"/>
                 <w:szCs w:val="28"/>
               </w:rPr>
-              <w:lastRenderedPageBreak/>
               <w:t>Caratteristiche del prodotto</w:t>
             </w:r>
           </w:p>
@@ -11120,6 +12284,7 @@
           <w:sz w:val="28"/>
           <w:szCs w:val="28"/>
         </w:rPr>
+        <w:lastRenderedPageBreak/>
         <w:t>Amministratore del sistema:</w:t>
       </w:r>
       <w:r>
@@ -11372,7 +12537,6 @@
         <w:docPartUnique/>
       </w:docPartObj>
     </w:sdtPr>
-    <w:sdtEndPr/>
     <w:sdtContent>
       <w:p>
         <w:pPr>
@@ -13216,6 +14380,92 @@
     </w:lvl>
   </w:abstractNum>
   <w:abstractNum w:abstractNumId="17" w15:restartNumberingAfterBreak="0">
+    <w:nsid w:val="3600608E"/>
+    <w:multiLevelType w:val="hybridMultilevel"/>
+    <w:tmpl w:val="DE62E1FE"/>
+    <w:lvl w:ilvl="0" w:tplc="0410000F">
+      <w:start w:val="1"/>
+      <w:numFmt w:val="decimal"/>
+      <w:lvlText w:val="%1."/>
+      <w:lvlJc w:val="left"/>
+      <w:pPr>
+        <w:ind w:left="783" w:hanging="360"/>
+      </w:pPr>
+    </w:lvl>
+    <w:lvl w:ilvl="1" w:tplc="04100019" w:tentative="1">
+      <w:start w:val="1"/>
+      <w:numFmt w:val="lowerLetter"/>
+      <w:lvlText w:val="%2."/>
+      <w:lvlJc w:val="left"/>
+      <w:pPr>
+        <w:ind w:left="1503" w:hanging="360"/>
+      </w:pPr>
+    </w:lvl>
+    <w:lvl w:ilvl="2" w:tplc="0410001B" w:tentative="1">
+      <w:start w:val="1"/>
+      <w:numFmt w:val="lowerRoman"/>
+      <w:lvlText w:val="%3."/>
+      <w:lvlJc w:val="right"/>
+      <w:pPr>
+        <w:ind w:left="2223" w:hanging="180"/>
+      </w:pPr>
+    </w:lvl>
+    <w:lvl w:ilvl="3" w:tplc="0410000F" w:tentative="1">
+      <w:start w:val="1"/>
+      <w:numFmt w:val="decimal"/>
+      <w:lvlText w:val="%4."/>
+      <w:lvlJc w:val="left"/>
+      <w:pPr>
+        <w:ind w:left="2943" w:hanging="360"/>
+      </w:pPr>
+    </w:lvl>
+    <w:lvl w:ilvl="4" w:tplc="04100019" w:tentative="1">
+      <w:start w:val="1"/>
+      <w:numFmt w:val="lowerLetter"/>
+      <w:lvlText w:val="%5."/>
+      <w:lvlJc w:val="left"/>
+      <w:pPr>
+        <w:ind w:left="3663" w:hanging="360"/>
+      </w:pPr>
+    </w:lvl>
+    <w:lvl w:ilvl="5" w:tplc="0410001B" w:tentative="1">
+      <w:start w:val="1"/>
+      <w:numFmt w:val="lowerRoman"/>
+      <w:lvlText w:val="%6."/>
+      <w:lvlJc w:val="right"/>
+      <w:pPr>
+        <w:ind w:left="4383" w:hanging="180"/>
+      </w:pPr>
+    </w:lvl>
+    <w:lvl w:ilvl="6" w:tplc="0410000F" w:tentative="1">
+      <w:start w:val="1"/>
+      <w:numFmt w:val="decimal"/>
+      <w:lvlText w:val="%7."/>
+      <w:lvlJc w:val="left"/>
+      <w:pPr>
+        <w:ind w:left="5103" w:hanging="360"/>
+      </w:pPr>
+    </w:lvl>
+    <w:lvl w:ilvl="7" w:tplc="04100019" w:tentative="1">
+      <w:start w:val="1"/>
+      <w:numFmt w:val="lowerLetter"/>
+      <w:lvlText w:val="%8."/>
+      <w:lvlJc w:val="left"/>
+      <w:pPr>
+        <w:ind w:left="5823" w:hanging="360"/>
+      </w:pPr>
+    </w:lvl>
+    <w:lvl w:ilvl="8" w:tplc="0410001B" w:tentative="1">
+      <w:start w:val="1"/>
+      <w:numFmt w:val="lowerRoman"/>
+      <w:lvlText w:val="%9."/>
+      <w:lvlJc w:val="right"/>
+      <w:pPr>
+        <w:ind w:left="6543" w:hanging="180"/>
+      </w:pPr>
+    </w:lvl>
+  </w:abstractNum>
+  <w:abstractNum w:abstractNumId="18" w15:restartNumberingAfterBreak="0">
     <w:nsid w:val="423C38F6"/>
     <w:multiLevelType w:val="hybridMultilevel"/>
     <w:tmpl w:val="D6086A82"/>
@@ -13328,7 +14578,7 @@
       </w:rPr>
     </w:lvl>
   </w:abstractNum>
-  <w:abstractNum w:abstractNumId="18" w15:restartNumberingAfterBreak="0">
+  <w:abstractNum w:abstractNumId="19" w15:restartNumberingAfterBreak="0">
     <w:nsid w:val="42F86B0C"/>
     <w:multiLevelType w:val="hybridMultilevel"/>
     <w:tmpl w:val="EFA66A26"/>
@@ -13441,7 +14691,7 @@
       </w:rPr>
     </w:lvl>
   </w:abstractNum>
-  <w:abstractNum w:abstractNumId="19" w15:restartNumberingAfterBreak="0">
+  <w:abstractNum w:abstractNumId="20" w15:restartNumberingAfterBreak="0">
     <w:nsid w:val="49465774"/>
     <w:multiLevelType w:val="hybridMultilevel"/>
     <w:tmpl w:val="7912028E"/>
@@ -13554,7 +14804,7 @@
       </w:rPr>
     </w:lvl>
   </w:abstractNum>
-  <w:abstractNum w:abstractNumId="20" w15:restartNumberingAfterBreak="0">
+  <w:abstractNum w:abstractNumId="21" w15:restartNumberingAfterBreak="0">
     <w:nsid w:val="4CCE3B6E"/>
     <w:multiLevelType w:val="hybridMultilevel"/>
     <w:tmpl w:val="620CBA20"/>
@@ -13667,7 +14917,7 @@
       </w:rPr>
     </w:lvl>
   </w:abstractNum>
-  <w:abstractNum w:abstractNumId="21" w15:restartNumberingAfterBreak="0">
+  <w:abstractNum w:abstractNumId="22" w15:restartNumberingAfterBreak="0">
     <w:nsid w:val="5ADF5846"/>
     <w:multiLevelType w:val="hybridMultilevel"/>
     <w:tmpl w:val="16B21E28"/>
@@ -13753,7 +15003,7 @@
       </w:pPr>
     </w:lvl>
   </w:abstractNum>
-  <w:abstractNum w:abstractNumId="22" w15:restartNumberingAfterBreak="0">
+  <w:abstractNum w:abstractNumId="23" w15:restartNumberingAfterBreak="0">
     <w:nsid w:val="610E13F0"/>
     <w:multiLevelType w:val="hybridMultilevel"/>
     <w:tmpl w:val="004E249E"/>
@@ -13839,7 +15089,7 @@
       </w:pPr>
     </w:lvl>
   </w:abstractNum>
-  <w:abstractNum w:abstractNumId="23" w15:restartNumberingAfterBreak="0">
+  <w:abstractNum w:abstractNumId="24" w15:restartNumberingAfterBreak="0">
     <w:nsid w:val="67406278"/>
     <w:multiLevelType w:val="hybridMultilevel"/>
     <w:tmpl w:val="B4D4AE7A"/>
@@ -13952,7 +15202,7 @@
       </w:rPr>
     </w:lvl>
   </w:abstractNum>
-  <w:abstractNum w:abstractNumId="24" w15:restartNumberingAfterBreak="0">
+  <w:abstractNum w:abstractNumId="25" w15:restartNumberingAfterBreak="0">
     <w:nsid w:val="6ADD5D33"/>
     <w:multiLevelType w:val="hybridMultilevel"/>
     <w:tmpl w:val="004E249E"/>
@@ -14038,7 +15288,7 @@
       </w:pPr>
     </w:lvl>
   </w:abstractNum>
-  <w:abstractNum w:abstractNumId="25" w15:restartNumberingAfterBreak="0">
+  <w:abstractNum w:abstractNumId="26" w15:restartNumberingAfterBreak="0">
     <w:nsid w:val="72697B41"/>
     <w:multiLevelType w:val="hybridMultilevel"/>
     <w:tmpl w:val="6B46EEB6"/>
@@ -14124,7 +15374,7 @@
       </w:pPr>
     </w:lvl>
   </w:abstractNum>
-  <w:abstractNum w:abstractNumId="26" w15:restartNumberingAfterBreak="0">
+  <w:abstractNum w:abstractNumId="27" w15:restartNumberingAfterBreak="0">
     <w:nsid w:val="75E8154B"/>
     <w:multiLevelType w:val="hybridMultilevel"/>
     <w:tmpl w:val="351CDEC8"/>
@@ -14211,10 +15461,10 @@
     </w:lvl>
   </w:abstractNum>
   <w:num w:numId="1">
-    <w:abstractNumId w:val="20"/>
+    <w:abstractNumId w:val="21"/>
   </w:num>
   <w:num w:numId="2">
-    <w:abstractNumId w:val="17"/>
+    <w:abstractNumId w:val="18"/>
   </w:num>
   <w:num w:numId="3">
     <w:abstractNumId w:val="8"/>
@@ -14229,7 +15479,7 @@
     <w:abstractNumId w:val="15"/>
   </w:num>
   <w:num w:numId="7">
-    <w:abstractNumId w:val="26"/>
+    <w:abstractNumId w:val="27"/>
   </w:num>
   <w:num w:numId="8">
     <w:abstractNumId w:val="16"/>
@@ -14238,7 +15488,7 @@
     <w:abstractNumId w:val="4"/>
   </w:num>
   <w:num w:numId="10">
-    <w:abstractNumId w:val="25"/>
+    <w:abstractNumId w:val="26"/>
   </w:num>
   <w:num w:numId="11">
     <w:abstractNumId w:val="9"/>
@@ -14259,13 +15509,13 @@
     <w:abstractNumId w:val="3"/>
   </w:num>
   <w:num w:numId="17">
-    <w:abstractNumId w:val="23"/>
+    <w:abstractNumId w:val="24"/>
   </w:num>
   <w:num w:numId="18">
     <w:abstractNumId w:val="10"/>
   </w:num>
   <w:num w:numId="19">
-    <w:abstractNumId w:val="19"/>
+    <w:abstractNumId w:val="20"/>
   </w:num>
   <w:num w:numId="20">
     <w:abstractNumId w:val="6"/>
@@ -14274,19 +15524,19 @@
     <w:abstractNumId w:val="7"/>
   </w:num>
   <w:num w:numId="22">
-    <w:abstractNumId w:val="21"/>
+    <w:abstractNumId w:val="22"/>
   </w:num>
   <w:num w:numId="23">
-    <w:abstractNumId w:val="22"/>
+    <w:abstractNumId w:val="23"/>
   </w:num>
   <w:num w:numId="24">
     <w:abstractNumId w:val="5"/>
   </w:num>
   <w:num w:numId="25">
-    <w:abstractNumId w:val="18"/>
+    <w:abstractNumId w:val="19"/>
   </w:num>
   <w:num w:numId="26">
-    <w:abstractNumId w:val="24"/>
+    <w:abstractNumId w:val="25"/>
   </w:num>
   <w:num w:numId="27">
     <w:abstractNumId w:val="14"/>
@@ -14320,6 +15570,9 @@
     <w:lvlOverride w:ilvl="8">
       <w:startOverride w:val="1"/>
     </w:lvlOverride>
+  </w:num>
+  <w:num w:numId="29">
+    <w:abstractNumId w:val="17"/>
   </w:num>
 </w:numbering>
 </file>
@@ -15246,7 +16499,7 @@
 </file>
 
 <file path=customXml/itemProps1.xml><?xml version="1.0" encoding="utf-8"?>
-<ds:datastoreItem xmlns:ds="http://schemas.openxmlformats.org/officeDocument/2006/customXml" ds:itemID="{0D0B3EE3-6F4D-4972-B484-6F08CE6AB5C2}">
+<ds:datastoreItem xmlns:ds="http://schemas.openxmlformats.org/officeDocument/2006/customXml" ds:itemID="{522FEFEF-931D-40D5-BBBE-1CE294C91489}">
   <ds:schemaRefs>
     <ds:schemaRef ds:uri="http://schemas.openxmlformats.org/officeDocument/2006/bibliography"/>
   </ds:schemaRefs>

</xml_diff>